<commit_message>
create answers for KURSACH
</commit_message>
<xml_diff>
--- a/КР_Системный анализ информационных технологий/МИРОНОВ_Д_С_ИКМО-05-23_КР.docx
+++ b/КР_Системный анализ информационных технологий/МИРОНОВ_Д_С_ИКМО-05-23_КР.docx
@@ -42,9 +42,9 @@
                 <w:lang w:val="en-US"/>
               </w:rPr>
             </w:pPr>
-            <w:bookmarkStart w:id="0" w:name="_Toc105486044"/>
-            <w:bookmarkStart w:id="1" w:name="_Hlk105496832"/>
-            <w:bookmarkStart w:id="2" w:name="_Hlk105515768"/>
+            <w:bookmarkStart w:id="0" w:name="_Hlk105515768"/>
+            <w:bookmarkStart w:id="1" w:name="_Toc105486044"/>
+            <w:bookmarkStart w:id="2" w:name="_Hlk105496832"/>
             <w:r>
               <w:rPr>
                 <w:noProof/>
@@ -348,7 +348,7 @@
           </w:p>
         </w:tc>
       </w:tr>
-      <w:bookmarkEnd w:id="2"/>
+      <w:bookmarkEnd w:id="0"/>
       <w:tr>
         <w:trPr>
           <w:trHeight w:val="1791"/>
@@ -503,6 +503,7 @@
                 <w:lang w:eastAsia="ru-RU"/>
               </w:rPr>
             </w:pPr>
+            <w:proofErr w:type="spellStart"/>
             <w:r>
               <w:rPr>
                 <w:rFonts w:eastAsia="Calibri" w:cs="Times New Roman"/>
@@ -510,8 +511,29 @@
                 <w:sz w:val="24"/>
                 <w:lang w:val="en-US" w:eastAsia="ru-RU"/>
               </w:rPr>
-              <w:t>по дисциплине</w:t>
-            </w:r>
+              <w:t>по</w:t>
+            </w:r>
+            <w:proofErr w:type="spellEnd"/>
+            <w:r>
+              <w:rPr>
+                <w:rFonts w:eastAsia="Calibri" w:cs="Times New Roman"/>
+                <w:color w:val="auto"/>
+                <w:sz w:val="24"/>
+                <w:lang w:val="en-US" w:eastAsia="ru-RU"/>
+              </w:rPr>
+              <w:t xml:space="preserve"> </w:t>
+            </w:r>
+            <w:proofErr w:type="spellStart"/>
+            <w:r>
+              <w:rPr>
+                <w:rFonts w:eastAsia="Calibri" w:cs="Times New Roman"/>
+                <w:color w:val="auto"/>
+                <w:sz w:val="24"/>
+                <w:lang w:val="en-US" w:eastAsia="ru-RU"/>
+              </w:rPr>
+              <w:t>дисциплине</w:t>
+            </w:r>
+            <w:proofErr w:type="spellEnd"/>
           </w:p>
         </w:tc>
         <w:tc>
@@ -597,7 +619,51 @@
                 <w:szCs w:val="16"/>
                 <w:lang w:val="en-US"/>
               </w:rPr>
-              <w:t>(наименование дисциплины)</w:t>
+              <w:t>(</w:t>
+            </w:r>
+            <w:proofErr w:type="spellStart"/>
+            <w:r>
+              <w:rPr>
+                <w:rFonts w:eastAsia="Calibri" w:cs="Times New Roman"/>
+                <w:color w:val="auto"/>
+                <w:sz w:val="16"/>
+                <w:szCs w:val="16"/>
+                <w:lang w:val="en-US"/>
+              </w:rPr>
+              <w:t>наименование</w:t>
+            </w:r>
+            <w:proofErr w:type="spellEnd"/>
+            <w:r>
+              <w:rPr>
+                <w:rFonts w:eastAsia="Calibri" w:cs="Times New Roman"/>
+                <w:color w:val="auto"/>
+                <w:sz w:val="16"/>
+                <w:szCs w:val="16"/>
+                <w:lang w:val="en-US"/>
+              </w:rPr>
+              <w:t xml:space="preserve"> </w:t>
+            </w:r>
+            <w:proofErr w:type="spellStart"/>
+            <w:r>
+              <w:rPr>
+                <w:rFonts w:eastAsia="Calibri" w:cs="Times New Roman"/>
+                <w:color w:val="auto"/>
+                <w:sz w:val="16"/>
+                <w:szCs w:val="16"/>
+                <w:lang w:val="en-US"/>
+              </w:rPr>
+              <w:t>дисциплины</w:t>
+            </w:r>
+            <w:proofErr w:type="spellEnd"/>
+            <w:r>
+              <w:rPr>
+                <w:rFonts w:eastAsia="Calibri" w:cs="Times New Roman"/>
+                <w:color w:val="auto"/>
+                <w:sz w:val="16"/>
+                <w:szCs w:val="16"/>
+                <w:lang w:val="en-US"/>
+              </w:rPr>
+              <w:t>)</w:t>
             </w:r>
           </w:p>
         </w:tc>
@@ -816,6 +882,7 @@
               </w:rPr>
             </w:pPr>
             <w:bookmarkStart w:id="3" w:name="_Hlk105507047"/>
+            <w:proofErr w:type="spellStart"/>
             <w:r>
               <w:rPr>
                 <w:rFonts w:eastAsia="Times New Roman" w:cs="Times New Roman"/>
@@ -825,8 +892,33 @@
                 <w:szCs w:val="24"/>
                 <w:lang w:val="en-US" w:eastAsia="ru-RU"/>
               </w:rPr>
-              <w:t>Студент группы</w:t>
-            </w:r>
+              <w:t>Студент</w:t>
+            </w:r>
+            <w:proofErr w:type="spellEnd"/>
+            <w:r>
+              <w:rPr>
+                <w:rFonts w:eastAsia="Times New Roman" w:cs="Times New Roman"/>
+                <w:b/>
+                <w:color w:val="auto"/>
+                <w:sz w:val="24"/>
+                <w:szCs w:val="24"/>
+                <w:lang w:val="en-US" w:eastAsia="ru-RU"/>
+              </w:rPr>
+              <w:t xml:space="preserve"> </w:t>
+            </w:r>
+            <w:proofErr w:type="spellStart"/>
+            <w:r>
+              <w:rPr>
+                <w:rFonts w:eastAsia="Times New Roman" w:cs="Times New Roman"/>
+                <w:b/>
+                <w:color w:val="auto"/>
+                <w:sz w:val="24"/>
+                <w:szCs w:val="24"/>
+                <w:lang w:val="en-US" w:eastAsia="ru-RU"/>
+              </w:rPr>
+              <w:t>группы</w:t>
+            </w:r>
+            <w:proofErr w:type="spellEnd"/>
             <w:r>
               <w:rPr>
                 <w:rFonts w:eastAsia="Times New Roman" w:cs="Times New Roman"/>
@@ -1052,7 +1144,51 @@
                 <w:szCs w:val="16"/>
                 <w:lang w:val="en-US" w:eastAsia="ru-RU"/>
               </w:rPr>
-              <w:t>(подпись студента)</w:t>
+              <w:t>(</w:t>
+            </w:r>
+            <w:proofErr w:type="spellStart"/>
+            <w:r>
+              <w:rPr>
+                <w:rFonts w:eastAsia="Times New Roman" w:cs="Times New Roman"/>
+                <w:color w:val="auto"/>
+                <w:sz w:val="16"/>
+                <w:szCs w:val="16"/>
+                <w:lang w:val="en-US" w:eastAsia="ru-RU"/>
+              </w:rPr>
+              <w:t>подпись</w:t>
+            </w:r>
+            <w:proofErr w:type="spellEnd"/>
+            <w:r>
+              <w:rPr>
+                <w:rFonts w:eastAsia="Times New Roman" w:cs="Times New Roman"/>
+                <w:color w:val="auto"/>
+                <w:sz w:val="16"/>
+                <w:szCs w:val="16"/>
+                <w:lang w:val="en-US" w:eastAsia="ru-RU"/>
+              </w:rPr>
+              <w:t xml:space="preserve"> </w:t>
+            </w:r>
+            <w:proofErr w:type="spellStart"/>
+            <w:r>
+              <w:rPr>
+                <w:rFonts w:eastAsia="Times New Roman" w:cs="Times New Roman"/>
+                <w:color w:val="auto"/>
+                <w:sz w:val="16"/>
+                <w:szCs w:val="16"/>
+                <w:lang w:val="en-US" w:eastAsia="ru-RU"/>
+              </w:rPr>
+              <w:t>студента</w:t>
+            </w:r>
+            <w:proofErr w:type="spellEnd"/>
+            <w:r>
+              <w:rPr>
+                <w:rFonts w:eastAsia="Times New Roman" w:cs="Times New Roman"/>
+                <w:color w:val="auto"/>
+                <w:sz w:val="16"/>
+                <w:szCs w:val="16"/>
+                <w:lang w:val="en-US" w:eastAsia="ru-RU"/>
+              </w:rPr>
+              <w:t>)</w:t>
             </w:r>
           </w:p>
         </w:tc>
@@ -1145,6 +1281,7 @@
                 <w:lang w:eastAsia="ru-RU"/>
               </w:rPr>
             </w:pPr>
+            <w:proofErr w:type="spellStart"/>
             <w:r>
               <w:rPr>
                 <w:rFonts w:eastAsia="Calibri" w:cs="Times New Roman"/>
@@ -1152,7 +1289,17 @@
                 <w:sz w:val="24"/>
                 <w:lang w:eastAsia="ru-RU"/>
               </w:rPr>
-              <w:t>к.т.н, доцент</w:t>
+              <w:t>к.т.н</w:t>
+            </w:r>
+            <w:proofErr w:type="spellEnd"/>
+            <w:r>
+              <w:rPr>
+                <w:rFonts w:eastAsia="Calibri" w:cs="Times New Roman"/>
+                <w:color w:val="auto"/>
+                <w:sz w:val="24"/>
+                <w:lang w:eastAsia="ru-RU"/>
+              </w:rPr>
+              <w:t>, доцент</w:t>
             </w:r>
             <w:r>
               <w:rPr>
@@ -1363,7 +1510,29 @@
                 <w:szCs w:val="16"/>
                 <w:lang w:val="en-US" w:eastAsia="ru-RU"/>
               </w:rPr>
-              <w:t xml:space="preserve">(подпись </w:t>
+              <w:t>(</w:t>
+            </w:r>
+            <w:proofErr w:type="spellStart"/>
+            <w:r>
+              <w:rPr>
+                <w:rFonts w:eastAsia="Times New Roman" w:cs="Times New Roman"/>
+                <w:color w:val="auto"/>
+                <w:sz w:val="16"/>
+                <w:szCs w:val="16"/>
+                <w:lang w:val="en-US" w:eastAsia="ru-RU"/>
+              </w:rPr>
+              <w:t>подпись</w:t>
+            </w:r>
+            <w:proofErr w:type="spellEnd"/>
+            <w:r>
+              <w:rPr>
+                <w:rFonts w:eastAsia="Times New Roman" w:cs="Times New Roman"/>
+                <w:color w:val="auto"/>
+                <w:sz w:val="16"/>
+                <w:szCs w:val="16"/>
+                <w:lang w:val="en-US" w:eastAsia="ru-RU"/>
+              </w:rPr>
+              <w:t xml:space="preserve"> </w:t>
             </w:r>
             <w:r>
               <w:rPr>
@@ -1583,6 +1752,7 @@
                 <w:lang w:eastAsia="ru-RU"/>
               </w:rPr>
             </w:pPr>
+            <w:proofErr w:type="spellStart"/>
             <w:r>
               <w:rPr>
                 <w:rFonts w:eastAsia="Calibri" w:cs="Times New Roman"/>
@@ -1590,7 +1760,17 @@
                 <w:sz w:val="24"/>
                 <w:lang w:eastAsia="ru-RU"/>
               </w:rPr>
-              <w:t>Федоткин Алексей</w:t>
+              <w:t>Федоткин</w:t>
+            </w:r>
+            <w:proofErr w:type="spellEnd"/>
+            <w:r>
+              <w:rPr>
+                <w:rFonts w:eastAsia="Calibri" w:cs="Times New Roman"/>
+                <w:color w:val="auto"/>
+                <w:sz w:val="24"/>
+                <w:lang w:eastAsia="ru-RU"/>
+              </w:rPr>
+              <w:t xml:space="preserve"> Алексей</w:t>
             </w:r>
             <w:r>
               <w:rPr>
@@ -1792,7 +1972,29 @@
                 <w:szCs w:val="16"/>
                 <w:lang w:val="en-US" w:eastAsia="ru-RU"/>
               </w:rPr>
-              <w:t xml:space="preserve">(подпись </w:t>
+              <w:t>(</w:t>
+            </w:r>
+            <w:proofErr w:type="spellStart"/>
+            <w:r>
+              <w:rPr>
+                <w:rFonts w:eastAsia="Times New Roman" w:cs="Times New Roman"/>
+                <w:color w:val="auto"/>
+                <w:sz w:val="16"/>
+                <w:szCs w:val="16"/>
+                <w:lang w:val="en-US" w:eastAsia="ru-RU"/>
+              </w:rPr>
+              <w:t>подпись</w:t>
+            </w:r>
+            <w:proofErr w:type="spellEnd"/>
+            <w:r>
+              <w:rPr>
+                <w:rFonts w:eastAsia="Times New Roman" w:cs="Times New Roman"/>
+                <w:color w:val="auto"/>
+                <w:sz w:val="16"/>
+                <w:szCs w:val="16"/>
+                <w:lang w:val="en-US" w:eastAsia="ru-RU"/>
+              </w:rPr>
+              <w:t xml:space="preserve"> </w:t>
             </w:r>
             <w:r>
               <w:rPr>
@@ -2152,6 +2354,7 @@
                 <w:sz w:val="24"/>
               </w:rPr>
             </w:pPr>
+            <w:proofErr w:type="spellStart"/>
             <w:r>
               <w:rPr>
                 <w:rFonts w:eastAsia="Times New Roman" w:cs="Times New Roman"/>
@@ -2162,8 +2365,35 @@
                 <w:szCs w:val="24"/>
                 <w:lang w:val="en-US" w:eastAsia="ru-RU"/>
               </w:rPr>
-              <w:t>Допущен к защите</w:t>
-            </w:r>
+              <w:t>Допущен</w:t>
+            </w:r>
+            <w:proofErr w:type="spellEnd"/>
+            <w:r>
+              <w:rPr>
+                <w:rFonts w:eastAsia="Times New Roman" w:cs="Times New Roman"/>
+                <w:b/>
+                <w:bCs/>
+                <w:color w:val="auto"/>
+                <w:sz w:val="24"/>
+                <w:szCs w:val="24"/>
+                <w:lang w:val="en-US" w:eastAsia="ru-RU"/>
+              </w:rPr>
+              <w:t xml:space="preserve"> к </w:t>
+            </w:r>
+            <w:proofErr w:type="spellStart"/>
+            <w:r>
+              <w:rPr>
+                <w:rFonts w:eastAsia="Times New Roman" w:cs="Times New Roman"/>
+                <w:b/>
+                <w:bCs/>
+                <w:color w:val="auto"/>
+                <w:sz w:val="24"/>
+                <w:szCs w:val="24"/>
+                <w:lang w:val="en-US" w:eastAsia="ru-RU"/>
+              </w:rPr>
+              <w:t>защите</w:t>
+            </w:r>
+            <w:proofErr w:type="spellEnd"/>
           </w:p>
         </w:tc>
         <w:tc>
@@ -2853,6 +3083,7 @@
                 <w:lang w:eastAsia="ja-JP"/>
               </w:rPr>
             </w:pPr>
+            <w:proofErr w:type="spellStart"/>
             <w:r>
               <w:rPr>
                 <w:b/>
@@ -2860,6 +3091,7 @@
               </w:rPr>
               <w:t>Утверждаю</w:t>
             </w:r>
+            <w:proofErr w:type="spellEnd"/>
           </w:p>
         </w:tc>
       </w:tr>
@@ -2974,6 +3206,7 @@
                 <w:sz w:val="24"/>
               </w:rPr>
             </w:pPr>
+            <w:proofErr w:type="spellStart"/>
             <w:r>
               <w:rPr>
                 <w:rFonts w:eastAsia="Calibri" w:cs="Times New Roman"/>
@@ -2981,8 +3214,29 @@
                 <w:sz w:val="24"/>
                 <w:lang w:val="en-US"/>
               </w:rPr>
-              <w:t>Заведующий кафедрой</w:t>
-            </w:r>
+              <w:t>Заведующий</w:t>
+            </w:r>
+            <w:proofErr w:type="spellEnd"/>
+            <w:r>
+              <w:rPr>
+                <w:rFonts w:eastAsia="Calibri" w:cs="Times New Roman"/>
+                <w:color w:val="auto"/>
+                <w:sz w:val="24"/>
+                <w:lang w:val="en-US"/>
+              </w:rPr>
+              <w:t xml:space="preserve"> </w:t>
+            </w:r>
+            <w:proofErr w:type="spellStart"/>
+            <w:r>
+              <w:rPr>
+                <w:rFonts w:eastAsia="Calibri" w:cs="Times New Roman"/>
+                <w:color w:val="auto"/>
+                <w:sz w:val="24"/>
+                <w:lang w:val="en-US"/>
+              </w:rPr>
+              <w:t>кафедрой</w:t>
+            </w:r>
+            <w:proofErr w:type="spellEnd"/>
             <w:r>
               <w:rPr>
                 <w:rFonts w:eastAsia="Calibri" w:cs="Times New Roman"/>
@@ -3116,6 +3370,7 @@
               </w:rPr>
               <w:t>(</w:t>
             </w:r>
+            <w:proofErr w:type="spellStart"/>
             <w:r>
               <w:rPr>
                 <w:rFonts w:eastAsia="Times New Roman" w:cs="Times New Roman"/>
@@ -3127,6 +3382,7 @@
               </w:rPr>
               <w:t>Подпись</w:t>
             </w:r>
+            <w:proofErr w:type="spellEnd"/>
             <w:r>
               <w:rPr>
                 <w:rFonts w:eastAsia="Times New Roman" w:cs="Times New Roman"/>
@@ -3189,11 +3445,19 @@
                 <w:lang w:val="ru-RU" w:eastAsia="ja-JP"/>
               </w:rPr>
             </w:pPr>
+            <w:proofErr w:type="spellStart"/>
             <w:r>
               <w:rPr>
                 <w:lang w:val="ru-RU" w:eastAsia="ja-JP"/>
               </w:rPr>
-              <w:t>Параманов Николай Борисович</w:t>
+              <w:t>Параманов</w:t>
+            </w:r>
+            <w:proofErr w:type="spellEnd"/>
+            <w:r>
+              <w:rPr>
+                <w:lang w:val="ru-RU" w:eastAsia="ja-JP"/>
+              </w:rPr>
+              <w:t xml:space="preserve"> Николай Борисович</w:t>
             </w:r>
           </w:p>
         </w:tc>
@@ -3594,6 +3858,7 @@
                 <w:lang w:eastAsia="ru-RU"/>
               </w:rPr>
             </w:pPr>
+            <w:proofErr w:type="spellStart"/>
             <w:r>
               <w:rPr>
                 <w:rFonts w:eastAsia="Calibri" w:cs="Times New Roman"/>
@@ -3603,7 +3868,19 @@
                 <w:sz w:val="24"/>
                 <w:lang w:val="en-US" w:eastAsia="ru-RU"/>
               </w:rPr>
-              <w:t>Группа:</w:t>
+              <w:t>Группа</w:t>
+            </w:r>
+            <w:proofErr w:type="spellEnd"/>
+            <w:r>
+              <w:rPr>
+                <w:rFonts w:eastAsia="Calibri" w:cs="Times New Roman"/>
+                <w:b/>
+                <w:bCs/>
+                <w:color w:val="auto"/>
+                <w:sz w:val="24"/>
+                <w:lang w:val="en-US" w:eastAsia="ru-RU"/>
+              </w:rPr>
+              <w:t>:</w:t>
             </w:r>
           </w:p>
         </w:tc>
@@ -3670,6 +3947,7 @@
                 <w:lang w:val="en-US"/>
               </w:rPr>
             </w:pPr>
+            <w:proofErr w:type="spellStart"/>
             <w:r>
               <w:rPr>
                 <w:rFonts w:eastAsia="Calibri" w:cs="Times New Roman"/>
@@ -3679,7 +3957,19 @@
                 <w:sz w:val="24"/>
                 <w:lang w:val="en-US"/>
               </w:rPr>
-              <w:t>Тема:</w:t>
+              <w:t>Тема</w:t>
+            </w:r>
+            <w:proofErr w:type="spellEnd"/>
+            <w:r>
+              <w:rPr>
+                <w:rFonts w:eastAsia="Calibri" w:cs="Times New Roman"/>
+                <w:b/>
+                <w:bCs/>
+                <w:color w:val="auto"/>
+                <w:sz w:val="24"/>
+                <w:lang w:val="en-US"/>
+              </w:rPr>
+              <w:t>:</w:t>
             </w:r>
           </w:p>
         </w:tc>
@@ -3829,7 +4119,25 @@
                 <w:color w:val="auto"/>
                 <w:sz w:val="24"/>
               </w:rPr>
-              <w:t xml:space="preserve">Ручной метод создания карты, Учет проходимости, Разбиение карты на квадраты, Видимсть бесконечная, Алгоритм </w:t>
+              <w:t xml:space="preserve">Ручной метод создания карты, Учет проходимости, Разбиение карты на квадраты, </w:t>
+            </w:r>
+            <w:proofErr w:type="spellStart"/>
+            <w:r>
+              <w:rPr>
+                <w:rFonts w:eastAsia="Calibri" w:cs="Times New Roman"/>
+                <w:color w:val="auto"/>
+                <w:sz w:val="24"/>
+              </w:rPr>
+              <w:t>Видимсть</w:t>
+            </w:r>
+            <w:proofErr w:type="spellEnd"/>
+            <w:r>
+              <w:rPr>
+                <w:rFonts w:eastAsia="Calibri" w:cs="Times New Roman"/>
+                <w:color w:val="auto"/>
+                <w:sz w:val="24"/>
+              </w:rPr>
+              <w:t xml:space="preserve"> бесконечная, Алгоритм </w:t>
             </w:r>
             <w:r>
               <w:rPr>
@@ -3846,7 +4154,16 @@
                 <w:color w:val="auto"/>
                 <w:sz w:val="24"/>
               </w:rPr>
-              <w:t>*</w:t>
+              <w:t xml:space="preserve"> </w:t>
+            </w:r>
+            <w:r>
+              <w:rPr>
+                <w:rFonts w:eastAsia="Calibri" w:cs="Times New Roman"/>
+                <w:color w:val="auto"/>
+                <w:sz w:val="24"/>
+                <w:lang w:val="en-US"/>
+              </w:rPr>
+              <w:t>STAR</w:t>
             </w:r>
             <w:r>
               <w:rPr>
@@ -3879,8 +4196,18 @@
                 <w:color w:val="auto"/>
                 <w:sz w:val="24"/>
               </w:rPr>
-              <w:t>, PyGame</w:t>
-            </w:r>
+              <w:t xml:space="preserve">, </w:t>
+            </w:r>
+            <w:proofErr w:type="spellStart"/>
+            <w:r>
+              <w:rPr>
+                <w:rFonts w:eastAsia="Calibri" w:cs="Times New Roman"/>
+                <w:color w:val="auto"/>
+                <w:sz w:val="24"/>
+              </w:rPr>
+              <w:t>PyGame</w:t>
+            </w:r>
+            <w:proofErr w:type="spellEnd"/>
             <w:r>
               <w:rPr>
                 <w:rFonts w:eastAsia="Calibri" w:cs="Times New Roman"/>
@@ -3996,7 +4323,7 @@
               <w:t xml:space="preserve">Изучить алгоритм </w:t>
             </w:r>
             <w:r>
-              <w:t>B*</w:t>
+              <w:t>B STAR</w:t>
             </w:r>
           </w:p>
         </w:tc>
@@ -4047,7 +4374,13 @@
                 <w:snapToGrid w:val="0"/>
                 <w:lang w:val="ru-RU"/>
               </w:rPr>
-              <w:t>*</w:t>
+              <w:t xml:space="preserve"> </w:t>
+            </w:r>
+            <w:r>
+              <w:rPr>
+                <w:snapToGrid w:val="0"/>
+              </w:rPr>
+              <w:t>STAR</w:t>
             </w:r>
           </w:p>
         </w:tc>
@@ -4179,9 +4512,11 @@
               <w:pStyle w:val="aff2"/>
               <w:jc w:val="right"/>
             </w:pPr>
+            <w:proofErr w:type="spellStart"/>
             <w:r>
               <w:t>до</w:t>
             </w:r>
+            <w:proofErr w:type="spellEnd"/>
           </w:p>
         </w:tc>
         <w:tc>
@@ -5131,15 +5466,8 @@
         </w:sectPr>
       </w:pPr>
     </w:p>
-    <w:bookmarkEnd w:id="0"/>
     <w:bookmarkEnd w:id="1"/>
-    <w:p>
-      <w:pPr>
-        <w:rPr>
-          <w:caps/>
-        </w:rPr>
-      </w:pPr>
-    </w:p>
+    <w:bookmarkEnd w:id="2"/>
     <w:p>
       <w:pPr>
         <w:jc w:val="center"/>
@@ -5153,6 +5481,7 @@
           <w:b/>
           <w:bCs/>
         </w:rPr>
+        <w:lastRenderedPageBreak/>
         <w:t>СОДЕРЖАНИЕ</w:t>
       </w:r>
     </w:p>
@@ -5828,7 +6157,6 @@
     </w:p>
     <w:p>
       <w:pPr>
-        <w:ind w:firstLine="710"/>
         <w:rPr>
           <w:szCs w:val="28"/>
         </w:rPr>
@@ -5838,9 +6166,21 @@
           <w:b/>
           <w:bCs/>
           <w:szCs w:val="28"/>
-          <w:lang w:val="en-US"/>
-        </w:rPr>
-        <w:t>Wizard</w:t>
+        </w:rPr>
+        <w:t xml:space="preserve">ЛКМ </w:t>
+      </w:r>
+      <w:r>
+        <w:rPr>
+          <w:szCs w:val="28"/>
+        </w:rPr>
+        <w:t xml:space="preserve">– </w:t>
+      </w:r>
+      <w:r>
+        <w:rPr>
+          <w:bCs/>
+          <w:szCs w:val="28"/>
+        </w:rPr>
+        <w:t>Левая кнопка мыши</w:t>
       </w:r>
       <w:r>
         <w:rPr>
@@ -5850,13 +6190,20 @@
         </w:rPr>
         <w:t xml:space="preserve"> </w:t>
       </w:r>
+    </w:p>
+    <w:p>
+      <w:pPr>
+        <w:rPr>
+          <w:szCs w:val="28"/>
+        </w:rPr>
+      </w:pPr>
       <w:r>
         <w:rPr>
           <w:b/>
           <w:bCs/>
           <w:szCs w:val="28"/>
         </w:rPr>
-        <w:t>(</w:t>
+        <w:t>П</w:t>
       </w:r>
       <w:r>
         <w:rPr>
@@ -5864,50 +6211,35 @@
           <w:bCs/>
           <w:szCs w:val="28"/>
         </w:rPr>
-        <w:t>визард)</w:t>
+        <w:t xml:space="preserve">КМ </w:t>
       </w:r>
       <w:r>
         <w:rPr>
           <w:szCs w:val="28"/>
         </w:rPr>
-        <w:t xml:space="preserve"> – </w:t>
-      </w:r>
-      <w:r>
-        <w:rPr>
+        <w:t xml:space="preserve">– </w:t>
+      </w:r>
+      <w:r>
+        <w:rPr>
+          <w:bCs/>
           <w:szCs w:val="28"/>
         </w:rPr>
-        <w:t>приём построения пользовательских интерфейсов, при котором для совершения какого-то действия пользователю необходимо последовательно пройти несколько форм, содержащих небольшое количество элементов управления.</w:t>
-      </w:r>
-    </w:p>
-    <w:p>
-      <w:pPr>
-        <w:rPr>
+        <w:t>Пра</w:t>
+      </w:r>
+      <w:r>
+        <w:rPr>
+          <w:bCs/>
           <w:szCs w:val="28"/>
-          <w:lang w:val="en-US"/>
-        </w:rPr>
-      </w:pPr>
+        </w:rPr>
+        <w:t>вая кнопка мыши</w:t>
+      </w:r>
       <w:r>
         <w:rPr>
           <w:b/>
           <w:bCs/>
           <w:szCs w:val="28"/>
-          <w:lang w:val="en-US"/>
-        </w:rPr>
-        <w:t>BGA Generator</w:t>
-      </w:r>
-      <w:r>
-        <w:rPr>
-          <w:szCs w:val="28"/>
-          <w:lang w:val="en-US"/>
-        </w:rPr>
-        <w:t xml:space="preserve"> – </w:t>
-      </w:r>
-      <w:r>
-        <w:rPr>
-          <w:szCs w:val="28"/>
-          <w:lang w:val="en-US"/>
-        </w:rPr>
-        <w:t>Ball Grid Array Generator</w:t>
+        </w:rPr>
+        <w:t xml:space="preserve"> </w:t>
       </w:r>
     </w:p>
     <w:p>
@@ -5921,9 +6253,8 @@
           <w:b/>
           <w:bCs/>
           <w:szCs w:val="28"/>
-          <w:lang w:val="en-US"/>
-        </w:rPr>
-        <w:t>Widget</w:t>
+        </w:rPr>
+        <w:t>С</w:t>
       </w:r>
       <w:r>
         <w:rPr>
@@ -5931,7 +6262,27 @@
           <w:bCs/>
           <w:szCs w:val="28"/>
         </w:rPr>
-        <w:t xml:space="preserve"> (</w:t>
+        <w:t xml:space="preserve">КМ </w:t>
+      </w:r>
+      <w:r>
+        <w:rPr>
+          <w:szCs w:val="28"/>
+        </w:rPr>
+        <w:t xml:space="preserve">– </w:t>
+      </w:r>
+      <w:r>
+        <w:rPr>
+          <w:bCs/>
+          <w:szCs w:val="28"/>
+        </w:rPr>
+        <w:t>Средняя</w:t>
+      </w:r>
+      <w:r>
+        <w:rPr>
+          <w:bCs/>
+          <w:szCs w:val="28"/>
+        </w:rPr>
+        <w:t xml:space="preserve"> кнопка мыши</w:t>
       </w:r>
       <w:r>
         <w:rPr>
@@ -5939,27 +6290,121 @@
           <w:bCs/>
           <w:szCs w:val="28"/>
         </w:rPr>
-        <w:t>виджет</w:t>
-      </w:r>
+        <w:t xml:space="preserve"> </w:t>
+      </w:r>
+    </w:p>
+    <w:p>
+      <w:pPr>
+        <w:rPr>
+          <w:szCs w:val="28"/>
+        </w:rPr>
+      </w:pPr>
+    </w:p>
+    <w:p>
+      <w:pPr>
+        <w:rPr>
+          <w:szCs w:val="28"/>
+        </w:rPr>
+      </w:pPr>
+      <w:r>
+        <w:rPr>
+          <w:szCs w:val="28"/>
+        </w:rPr>
+        <w:tab/>
+        <w:t xml:space="preserve"> </w:t>
+      </w:r>
+      <w:r>
+        <w:rPr>
+          <w:szCs w:val="28"/>
+        </w:rPr>
+        <w:tab/>
+      </w:r>
+      <w:r>
+        <w:rPr>
+          <w:szCs w:val="28"/>
+        </w:rPr>
+        <w:br w:type="page"/>
+      </w:r>
+    </w:p>
+    <w:p>
+      <w:pPr>
+        <w:pStyle w:val="1"/>
+        <w:ind w:firstLine="0"/>
+        <w:jc w:val="center"/>
+        <w:rPr>
+          <w:sz w:val="28"/>
+          <w:szCs w:val="28"/>
+        </w:rPr>
+      </w:pPr>
+      <w:bookmarkStart w:id="6" w:name="_Toc154336927"/>
+      <w:r>
+        <w:rPr>
+          <w:sz w:val="28"/>
+          <w:szCs w:val="28"/>
+        </w:rPr>
+        <w:lastRenderedPageBreak/>
+        <w:t>ВВЕДЕНИЕ</w:t>
+      </w:r>
+      <w:bookmarkEnd w:id="6"/>
+    </w:p>
+    <w:p>
+      <w:pPr>
+        <w:rPr>
+          <w:szCs w:val="28"/>
+        </w:rPr>
+      </w:pPr>
+      <w:r>
+        <w:rPr>
+          <w:szCs w:val="28"/>
+        </w:rPr>
+        <w:t xml:space="preserve">Актуальность данной темы заключается в том, что при проектировании посадочных мест для подложек процессоров необходимо иметь возможность точно задать различные параметры путем установки настроек через </w:t>
+      </w:r>
+      <w:proofErr w:type="spellStart"/>
+      <w:r>
+        <w:rPr>
+          <w:szCs w:val="28"/>
+        </w:rPr>
+        <w:t>визард</w:t>
+      </w:r>
+      <w:proofErr w:type="spellEnd"/>
+      <w:r>
+        <w:rPr>
+          <w:szCs w:val="28"/>
+        </w:rPr>
+        <w:t xml:space="preserve"> для быстрого проектирования и экспорта в удобный формат данных конечного результата.</w:t>
+      </w:r>
+    </w:p>
+    <w:p>
+      <w:pPr>
+        <w:rPr>
+          <w:szCs w:val="28"/>
+        </w:rPr>
+      </w:pPr>
       <w:r>
         <w:rPr>
           <w:b/>
           <w:bCs/>
           <w:szCs w:val="28"/>
         </w:rPr>
-        <w:t>)</w:t>
+        <w:t>Объект исследования</w:t>
       </w:r>
       <w:r>
         <w:rPr>
           <w:szCs w:val="28"/>
         </w:rPr>
-        <w:t xml:space="preserve"> – </w:t>
+        <w:t>:</w:t>
       </w:r>
       <w:r>
         <w:rPr>
           <w:szCs w:val="28"/>
         </w:rPr>
-        <w:t>элементы интерфейса</w:t>
+        <w:t xml:space="preserve"> процесс разработки алгоритма поиска кратчайшего пути на генерируемой карты</w:t>
+      </w:r>
+      <w:r>
+        <w:rPr>
+          <w:szCs w:val="28"/>
+        </w:rPr>
+        <w:t xml:space="preserve">. </w:t>
       </w:r>
     </w:p>
     <w:p>
@@ -5973,81 +6418,32 @@
           <w:b/>
           <w:bCs/>
           <w:szCs w:val="28"/>
-          <w:lang w:val="en-US"/>
-        </w:rPr>
-        <w:t>Pitch</w:t>
+        </w:rPr>
+        <w:t>Предмет исследования</w:t>
       </w:r>
       <w:r>
         <w:rPr>
           <w:szCs w:val="28"/>
         </w:rPr>
-        <w:t xml:space="preserve"> – </w:t>
+        <w:t>:</w:t>
       </w:r>
       <w:r>
         <w:rPr>
           <w:szCs w:val="28"/>
         </w:rPr>
-        <w:t>расстояние между центрами двух или нескольких объектов</w:t>
-      </w:r>
-    </w:p>
-    <w:p>
-      <w:pPr>
+        <w:t xml:space="preserve"> </w:t>
+      </w:r>
+      <w:r>
         <w:rPr>
           <w:szCs w:val="28"/>
         </w:rPr>
-      </w:pPr>
+        <w:t>алгоритм кратчайшего пути на генерируемой карте</w:t>
+      </w:r>
       <w:r>
         <w:rPr>
           <w:szCs w:val="28"/>
         </w:rPr>
-        <w:tab/>
-        <w:t xml:space="preserve"> </w:t>
-      </w:r>
-      <w:r>
-        <w:rPr>
-          <w:szCs w:val="28"/>
-        </w:rPr>
-        <w:tab/>
-      </w:r>
-      <w:r>
-        <w:rPr>
-          <w:szCs w:val="28"/>
-        </w:rPr>
-        <w:br w:type="page"/>
-      </w:r>
-    </w:p>
-    <w:p>
-      <w:pPr>
-        <w:pStyle w:val="1"/>
-        <w:ind w:firstLine="0"/>
-        <w:jc w:val="center"/>
-        <w:rPr>
-          <w:sz w:val="28"/>
-          <w:szCs w:val="28"/>
-        </w:rPr>
-      </w:pPr>
-      <w:bookmarkStart w:id="6" w:name="_Toc154336927"/>
-      <w:r>
-        <w:rPr>
-          <w:sz w:val="28"/>
-          <w:szCs w:val="28"/>
-        </w:rPr>
-        <w:lastRenderedPageBreak/>
-        <w:t>ВВЕДЕНИЕ</w:t>
-      </w:r>
-      <w:bookmarkEnd w:id="6"/>
-    </w:p>
-    <w:p>
-      <w:pPr>
-        <w:rPr>
-          <w:szCs w:val="28"/>
-        </w:rPr>
-      </w:pPr>
-      <w:r>
-        <w:rPr>
-          <w:szCs w:val="28"/>
-        </w:rPr>
-        <w:t>Актуальность данной темы заключается в том, что при проектировании посадочных мест для подложек процессоров необходимо иметь возможность точно задать различные параметры путем установки настроек через визард для быстрого проектирования и экспорта в удобный формат данных конечного результата.</w:t>
+        <w:t>.</w:t>
       </w:r>
     </w:p>
     <w:p>
@@ -6062,7 +6458,7 @@
           <w:bCs/>
           <w:szCs w:val="28"/>
         </w:rPr>
-        <w:t>Объект исследования</w:t>
+        <w:t>Цель исследования</w:t>
       </w:r>
       <w:r>
         <w:rPr>
@@ -6074,7 +6470,16 @@
         <w:rPr>
           <w:szCs w:val="28"/>
         </w:rPr>
-        <w:t xml:space="preserve"> процесс разработки алгоритма поиска кратчайшего пути на генерируемой карты</w:t>
+        <w:t xml:space="preserve"> </w:t>
+      </w:r>
+      <w:r>
+        <w:t xml:space="preserve">разработать программную модель, которая будет строить </w:t>
+      </w:r>
+      <w:r>
+        <w:t>кратчайший</w:t>
+      </w:r>
+      <w:r>
+        <w:t xml:space="preserve"> маршрут по карте местности</w:t>
       </w:r>
       <w:r>
         <w:rPr>
@@ -6091,81 +6496,52 @@
       </w:pPr>
       <w:r>
         <w:rPr>
-          <w:b/>
-          <w:bCs/>
           <w:szCs w:val="28"/>
         </w:rPr>
-        <w:t>Предмет исследования</w:t>
-      </w:r>
-      <w:r>
-        <w:rPr>
-          <w:szCs w:val="28"/>
-        </w:rPr>
-        <w:t>:</w:t>
-      </w:r>
-      <w:r>
-        <w:rPr>
-          <w:szCs w:val="28"/>
-        </w:rPr>
-        <w:t xml:space="preserve"> </w:t>
-      </w:r>
-      <w:r>
-        <w:rPr>
-          <w:szCs w:val="28"/>
-        </w:rPr>
-        <w:t>алгоритм кратчайшего пути на генерируемой карте</w:t>
-      </w:r>
-      <w:r>
-        <w:rPr>
-          <w:szCs w:val="28"/>
-        </w:rPr>
-        <w:t>.</w:t>
+        <w:t>Для достижения данной цели требуется выполнить ряд задач, таких как:</w:t>
       </w:r>
     </w:p>
     <w:p>
       <w:pPr>
+        <w:jc w:val="left"/>
         <w:rPr>
           <w:szCs w:val="28"/>
         </w:rPr>
       </w:pPr>
       <w:r>
         <w:rPr>
-          <w:b/>
-          <w:bCs/>
           <w:szCs w:val="28"/>
         </w:rPr>
-        <w:t>Цель исследования</w:t>
+        <w:t>1</w:t>
       </w:r>
       <w:r>
         <w:rPr>
           <w:szCs w:val="28"/>
         </w:rPr>
-        <w:t>:</w:t>
+        <w:t xml:space="preserve">. </w:t>
       </w:r>
       <w:r>
         <w:rPr>
           <w:szCs w:val="28"/>
         </w:rPr>
-        <w:t xml:space="preserve"> </w:t>
-      </w:r>
-      <w:r>
-        <w:t xml:space="preserve">разработать программную модель, которая будет строить </w:t>
-      </w:r>
-      <w:r>
-        <w:t>кратчайший</w:t>
-      </w:r>
-      <w:r>
-        <w:t xml:space="preserve"> маршрут по карте местности</w:t>
+        <w:t xml:space="preserve">Определить набор программных средств для разработки </w:t>
       </w:r>
       <w:r>
         <w:rPr>
           <w:szCs w:val="28"/>
         </w:rPr>
-        <w:t xml:space="preserve">. </w:t>
+        <w:t>программы</w:t>
+      </w:r>
+      <w:r>
+        <w:rPr>
+          <w:szCs w:val="28"/>
+        </w:rPr>
+        <w:t>;</w:t>
       </w:r>
     </w:p>
     <w:p>
       <w:pPr>
+        <w:jc w:val="left"/>
         <w:rPr>
           <w:szCs w:val="28"/>
         </w:rPr>
@@ -6174,7 +6550,25 @@
         <w:rPr>
           <w:szCs w:val="28"/>
         </w:rPr>
-        <w:t>Для достижения данной цели требуется выполнить ряд задач, таких как:</w:t>
+        <w:t>2</w:t>
+      </w:r>
+      <w:r>
+        <w:rPr>
+          <w:szCs w:val="28"/>
+        </w:rPr>
+        <w:t>. Разработать</w:t>
+      </w:r>
+      <w:r>
+        <w:rPr>
+          <w:szCs w:val="28"/>
+        </w:rPr>
+        <w:t xml:space="preserve"> графический интерфейс</w:t>
+      </w:r>
+      <w:r>
+        <w:rPr>
+          <w:szCs w:val="28"/>
+        </w:rPr>
+        <w:t>;</w:t>
       </w:r>
     </w:p>
     <w:p>
@@ -6188,117 +6582,47 @@
         <w:rPr>
           <w:szCs w:val="28"/>
         </w:rPr>
-        <w:t>1</w:t>
+        <w:t>3</w:t>
       </w:r>
       <w:r>
         <w:rPr>
           <w:szCs w:val="28"/>
         </w:rPr>
-        <w:t xml:space="preserve">. </w:t>
+        <w:t>.</w:t>
       </w:r>
       <w:r>
         <w:rPr>
           <w:szCs w:val="28"/>
         </w:rPr>
-        <w:t xml:space="preserve">Определить набор программных средств для разработки </w:t>
+        <w:t xml:space="preserve"> </w:t>
       </w:r>
       <w:r>
         <w:rPr>
           <w:szCs w:val="28"/>
         </w:rPr>
-        <w:t>программы</w:t>
+        <w:t xml:space="preserve">Реализовать </w:t>
       </w:r>
       <w:r>
         <w:rPr>
           <w:szCs w:val="28"/>
         </w:rPr>
+        <w:t>логику</w:t>
+      </w:r>
+      <w:r>
+        <w:rPr>
+          <w:szCs w:val="28"/>
+        </w:rPr>
         <w:t>;</w:t>
+      </w:r>
+      <w:r>
+        <w:rPr>
+          <w:szCs w:val="28"/>
+        </w:rPr>
+        <w:br w:type="page"/>
       </w:r>
     </w:p>
     <w:p>
       <w:pPr>
-        <w:jc w:val="left"/>
-        <w:rPr>
-          <w:szCs w:val="28"/>
-        </w:rPr>
-      </w:pPr>
-      <w:r>
-        <w:rPr>
-          <w:szCs w:val="28"/>
-        </w:rPr>
-        <w:t>2</w:t>
-      </w:r>
-      <w:r>
-        <w:rPr>
-          <w:szCs w:val="28"/>
-        </w:rPr>
-        <w:t>. Разработать</w:t>
-      </w:r>
-      <w:r>
-        <w:rPr>
-          <w:szCs w:val="28"/>
-        </w:rPr>
-        <w:t xml:space="preserve"> графический интерфейс</w:t>
-      </w:r>
-      <w:r>
-        <w:rPr>
-          <w:szCs w:val="28"/>
-        </w:rPr>
-        <w:t>;</w:t>
-      </w:r>
-    </w:p>
-    <w:p>
-      <w:pPr>
-        <w:jc w:val="left"/>
-        <w:rPr>
-          <w:szCs w:val="28"/>
-        </w:rPr>
-      </w:pPr>
-      <w:r>
-        <w:rPr>
-          <w:szCs w:val="28"/>
-        </w:rPr>
-        <w:t>3</w:t>
-      </w:r>
-      <w:r>
-        <w:rPr>
-          <w:szCs w:val="28"/>
-        </w:rPr>
-        <w:t>.</w:t>
-      </w:r>
-      <w:r>
-        <w:rPr>
-          <w:szCs w:val="28"/>
-        </w:rPr>
-        <w:t xml:space="preserve"> </w:t>
-      </w:r>
-      <w:r>
-        <w:rPr>
-          <w:szCs w:val="28"/>
-        </w:rPr>
-        <w:t xml:space="preserve">Реализовать </w:t>
-      </w:r>
-      <w:r>
-        <w:rPr>
-          <w:szCs w:val="28"/>
-        </w:rPr>
-        <w:t>логику</w:t>
-      </w:r>
-      <w:r>
-        <w:rPr>
-          <w:szCs w:val="28"/>
-        </w:rPr>
-        <w:t>;</w:t>
-      </w:r>
-      <w:r>
-        <w:rPr>
-          <w:szCs w:val="28"/>
-        </w:rPr>
-        <w:br w:type="page"/>
-      </w:r>
-    </w:p>
-    <w:p>
-      <w:pPr>
         <w:pStyle w:val="1"/>
         <w:jc w:val="center"/>
         <w:rPr>
@@ -6315,7 +6639,9 @@
         <w:lastRenderedPageBreak/>
         <w:t>Основная часть</w:t>
       </w:r>
+      <w:bookmarkStart w:id="8" w:name="_GoBack"/>
       <w:bookmarkEnd w:id="7"/>
+      <w:bookmarkEnd w:id="8"/>
     </w:p>
     <w:p>
       <w:pPr>
@@ -6329,7 +6655,7 @@
           <w:szCs w:val="28"/>
         </w:rPr>
       </w:pPr>
-      <w:bookmarkStart w:id="8" w:name="_Toc154336929"/>
+      <w:bookmarkStart w:id="9" w:name="_Toc154336929"/>
       <w:r>
         <w:rPr>
           <w:sz w:val="28"/>
@@ -6337,7 +6663,7 @@
         </w:rPr>
         <w:t>Общие сведения</w:t>
       </w:r>
-      <w:bookmarkEnd w:id="8"/>
+      <w:bookmarkEnd w:id="9"/>
     </w:p>
     <w:p>
       <w:pPr>
@@ -6373,7 +6699,7 @@
           <w:szCs w:val="28"/>
         </w:rPr>
       </w:pPr>
-      <w:bookmarkStart w:id="9" w:name="_Toc154336930"/>
+      <w:bookmarkStart w:id="10" w:name="_Toc154336930"/>
       <w:r>
         <w:rPr>
           <w:sz w:val="28"/>
@@ -6381,7 +6707,7 @@
         </w:rPr>
         <w:t>Разработка</w:t>
       </w:r>
-      <w:bookmarkEnd w:id="9"/>
+      <w:bookmarkEnd w:id="10"/>
     </w:p>
     <w:p>
       <w:pPr>
@@ -6392,17 +6718,19 @@
       <w:r>
         <w:t>Для реализации задачи, необходимо создать класс «</w:t>
       </w:r>
+      <w:proofErr w:type="spellStart"/>
       <w:r>
         <w:t>Game</w:t>
       </w:r>
+      <w:proofErr w:type="spellEnd"/>
       <w:r>
         <w:t xml:space="preserve">», в котором будут основные методы для создания карты, редактирование карты, алгоритм </w:t>
       </w:r>
       <w:r>
-        <w:t>B</w:t>
-      </w:r>
-      <w:r>
-        <w:t xml:space="preserve">*. </w:t>
+        <w:t>B STAR</w:t>
+      </w:r>
+      <w:r>
+        <w:t xml:space="preserve">. </w:t>
       </w:r>
     </w:p>
     <w:p>
@@ -6544,13 +6872,7 @@
         <w:jc w:val="center"/>
       </w:pPr>
       <w:r>
-        <w:t>Рисунок 2</w:t>
-      </w:r>
-      <w:r>
-        <w:t xml:space="preserve"> – </w:t>
-      </w:r>
-      <w:r>
-        <w:t>Карта программы</w:t>
+        <w:t>Рисунок 2 – Карта программы</w:t>
       </w:r>
     </w:p>
     <w:p>
@@ -6562,9 +6884,11 @@
       <w:r>
         <w:t>Работа класса «</w:t>
       </w:r>
+      <w:proofErr w:type="spellStart"/>
       <w:r>
         <w:t>Game</w:t>
       </w:r>
+      <w:proofErr w:type="spellEnd"/>
       <w:r>
         <w:t>»</w:t>
       </w:r>
@@ -6574,9 +6898,11 @@
       <w:r>
         <w:t>и пакеты «</w:t>
       </w:r>
+      <w:proofErr w:type="spellStart"/>
       <w:r>
         <w:t>PyGame</w:t>
       </w:r>
+      <w:proofErr w:type="spellEnd"/>
       <w:r>
         <w:t>»</w:t>
       </w:r>
@@ -6652,16 +6978,7 @@
         <w:jc w:val="center"/>
       </w:pPr>
       <w:r>
-        <w:t xml:space="preserve">Рисунок </w:t>
-      </w:r>
-      <w:r>
-        <w:t>3</w:t>
-      </w:r>
-      <w:r>
-        <w:t xml:space="preserve"> – </w:t>
-      </w:r>
-      <w:r>
-        <w:t>Выбор конечной точки</w:t>
+        <w:t>Рисунок 3 – Выбор конечной точки</w:t>
       </w:r>
     </w:p>
     <w:p>
@@ -6710,11 +7027,47 @@
           <w:lang w:val="en-US"/>
         </w:rPr>
       </w:pPr>
-      <w:r>
-        <w:rPr>
-          <w:lang w:val="en-US"/>
-        </w:rPr>
-        <w:t>def bellman_ford(grid, start, end):</w:t>
+      <w:proofErr w:type="spellStart"/>
+      <w:r>
+        <w:rPr>
+          <w:lang w:val="en-US"/>
+        </w:rPr>
+        <w:t>def</w:t>
+      </w:r>
+      <w:proofErr w:type="spellEnd"/>
+      <w:r>
+        <w:rPr>
+          <w:lang w:val="en-US"/>
+        </w:rPr>
+        <w:t xml:space="preserve"> </w:t>
+      </w:r>
+      <w:proofErr w:type="spellStart"/>
+      <w:r>
+        <w:rPr>
+          <w:lang w:val="en-US"/>
+        </w:rPr>
+        <w:t>bellman_</w:t>
+      </w:r>
+      <w:proofErr w:type="gramStart"/>
+      <w:r>
+        <w:rPr>
+          <w:lang w:val="en-US"/>
+        </w:rPr>
+        <w:t>ford</w:t>
+      </w:r>
+      <w:proofErr w:type="spellEnd"/>
+      <w:r>
+        <w:rPr>
+          <w:lang w:val="en-US"/>
+        </w:rPr>
+        <w:t>(</w:t>
+      </w:r>
+      <w:proofErr w:type="gramEnd"/>
+      <w:r>
+        <w:rPr>
+          <w:lang w:val="en-US"/>
+        </w:rPr>
+        <w:t>grid, start, end):</w:t>
       </w:r>
     </w:p>
     <w:p>
@@ -6735,7 +7088,49 @@
         <w:rPr>
           <w:lang w:val="en-US"/>
         </w:rPr>
-        <w:t xml:space="preserve">    rows, cols = len(grid), len(grid[0])</w:t>
+        <w:t xml:space="preserve">    rows, cols = </w:t>
+      </w:r>
+      <w:proofErr w:type="spellStart"/>
+      <w:r>
+        <w:rPr>
+          <w:lang w:val="en-US"/>
+        </w:rPr>
+        <w:t>len</w:t>
+      </w:r>
+      <w:proofErr w:type="spellEnd"/>
+      <w:r>
+        <w:rPr>
+          <w:lang w:val="en-US"/>
+        </w:rPr>
+        <w:t xml:space="preserve">(grid), </w:t>
+      </w:r>
+      <w:proofErr w:type="spellStart"/>
+      <w:r>
+        <w:rPr>
+          <w:lang w:val="en-US"/>
+        </w:rPr>
+        <w:t>len</w:t>
+      </w:r>
+      <w:proofErr w:type="spellEnd"/>
+      <w:r>
+        <w:rPr>
+          <w:lang w:val="en-US"/>
+        </w:rPr>
+        <w:t>(</w:t>
+      </w:r>
+      <w:proofErr w:type="gramStart"/>
+      <w:r>
+        <w:rPr>
+          <w:lang w:val="en-US"/>
+        </w:rPr>
+        <w:t>grid[</w:t>
+      </w:r>
+      <w:proofErr w:type="gramEnd"/>
+      <w:r>
+        <w:rPr>
+          <w:lang w:val="en-US"/>
+        </w:rPr>
+        <w:t>0])</w:t>
       </w:r>
     </w:p>
     <w:p>
@@ -6756,7 +7151,35 @@
         <w:rPr>
           <w:lang w:val="en-US"/>
         </w:rPr>
-        <w:t xml:space="preserve">    distance = [[float('inf')] * cols for _ in range(rows)]</w:t>
+        <w:t xml:space="preserve">    distance = [[float('</w:t>
+      </w:r>
+      <w:proofErr w:type="spellStart"/>
+      <w:r>
+        <w:rPr>
+          <w:lang w:val="en-US"/>
+        </w:rPr>
+        <w:t>inf</w:t>
+      </w:r>
+      <w:proofErr w:type="spellEnd"/>
+      <w:r>
+        <w:rPr>
+          <w:lang w:val="en-US"/>
+        </w:rPr>
+        <w:t xml:space="preserve">')] * </w:t>
+      </w:r>
+      <w:proofErr w:type="spellStart"/>
+      <w:r>
+        <w:rPr>
+          <w:lang w:val="en-US"/>
+        </w:rPr>
+        <w:t>cols</w:t>
+      </w:r>
+      <w:proofErr w:type="spellEnd"/>
+      <w:r>
+        <w:rPr>
+          <w:lang w:val="en-US"/>
+        </w:rPr>
+        <w:t xml:space="preserve"> for _ in range(rows)]</w:t>
       </w:r>
     </w:p>
     <w:p>
@@ -6783,7 +7206,21 @@
         <w:rPr>
           <w:lang w:val="en-US"/>
         </w:rPr>
-        <w:t>e] * cols for _ in range(rows)]</w:t>
+        <w:t xml:space="preserve">e] * </w:t>
+      </w:r>
+      <w:proofErr w:type="spellStart"/>
+      <w:r>
+        <w:rPr>
+          <w:lang w:val="en-US"/>
+        </w:rPr>
+        <w:t>cols</w:t>
+      </w:r>
+      <w:proofErr w:type="spellEnd"/>
+      <w:r>
+        <w:rPr>
+          <w:lang w:val="en-US"/>
+        </w:rPr>
+        <w:t xml:space="preserve"> for _ in range(rows)]</w:t>
       </w:r>
     </w:p>
     <w:p>
@@ -6804,7 +7241,21 @@
         <w:rPr>
           <w:lang w:val="en-US"/>
         </w:rPr>
-        <w:t xml:space="preserve">    distance[start[0]][start[1]] = 0</w:t>
+        <w:t xml:space="preserve">    distance[start[0</w:t>
+      </w:r>
+      <w:proofErr w:type="gramStart"/>
+      <w:r>
+        <w:rPr>
+          <w:lang w:val="en-US"/>
+        </w:rPr>
+        <w:t>]][</w:t>
+      </w:r>
+      <w:proofErr w:type="gramEnd"/>
+      <w:r>
+        <w:rPr>
+          <w:lang w:val="en-US"/>
+        </w:rPr>
+        <w:t>start[1]] = 0</w:t>
       </w:r>
     </w:p>
     <w:p>
@@ -6825,7 +7276,21 @@
         <w:rPr>
           <w:lang w:val="en-US"/>
         </w:rPr>
-        <w:t xml:space="preserve">    for _ in range(rows * cols - 1):</w:t>
+        <w:t xml:space="preserve">    for _ in </w:t>
+      </w:r>
+      <w:proofErr w:type="gramStart"/>
+      <w:r>
+        <w:rPr>
+          <w:lang w:val="en-US"/>
+        </w:rPr>
+        <w:t>range(</w:t>
+      </w:r>
+      <w:proofErr w:type="gramEnd"/>
+      <w:r>
+        <w:rPr>
+          <w:lang w:val="en-US"/>
+        </w:rPr>
+        <w:t>rows * cols - 1):</w:t>
       </w:r>
     </w:p>
     <w:p>
@@ -6846,7 +7311,21 @@
         <w:rPr>
           <w:lang w:val="en-US"/>
         </w:rPr>
-        <w:t xml:space="preserve">        for i in range(rows):</w:t>
+        <w:t xml:space="preserve">        for </w:t>
+      </w:r>
+      <w:proofErr w:type="spellStart"/>
+      <w:r>
+        <w:rPr>
+          <w:lang w:val="en-US"/>
+        </w:rPr>
+        <w:t>i</w:t>
+      </w:r>
+      <w:proofErr w:type="spellEnd"/>
+      <w:r>
+        <w:rPr>
+          <w:lang w:val="en-US"/>
+        </w:rPr>
+        <w:t xml:space="preserve"> in range(rows):</w:t>
       </w:r>
     </w:p>
     <w:p>
@@ -6888,7 +7367,35 @@
         <w:rPr>
           <w:lang w:val="en-US"/>
         </w:rPr>
-        <w:t xml:space="preserve">                if distance[i][j] == float('inf'):</w:t>
+        <w:t xml:space="preserve">                if distance[</w:t>
+      </w:r>
+      <w:proofErr w:type="spellStart"/>
+      <w:r>
+        <w:rPr>
+          <w:lang w:val="en-US"/>
+        </w:rPr>
+        <w:t>i</w:t>
+      </w:r>
+      <w:proofErr w:type="spellEnd"/>
+      <w:r>
+        <w:rPr>
+          <w:lang w:val="en-US"/>
+        </w:rPr>
+        <w:t>][j] == float('</w:t>
+      </w:r>
+      <w:proofErr w:type="spellStart"/>
+      <w:r>
+        <w:rPr>
+          <w:lang w:val="en-US"/>
+        </w:rPr>
+        <w:t>inf</w:t>
+      </w:r>
+      <w:proofErr w:type="spellEnd"/>
+      <w:r>
+        <w:rPr>
+          <w:lang w:val="en-US"/>
+        </w:rPr>
+        <w:t>'):</w:t>
       </w:r>
     </w:p>
     <w:p>
@@ -6930,7 +7437,35 @@
         <w:rPr>
           <w:lang w:val="en-US"/>
         </w:rPr>
-        <w:t xml:space="preserve">                neighbors = [(i-1, j), (i+1, j), (i, j-1), (i, j+1)]</w:t>
+        <w:t xml:space="preserve">                neighbors = [(i-1, j), (i+1, j), (</w:t>
+      </w:r>
+      <w:proofErr w:type="spellStart"/>
+      <w:r>
+        <w:rPr>
+          <w:lang w:val="en-US"/>
+        </w:rPr>
+        <w:t>i</w:t>
+      </w:r>
+      <w:proofErr w:type="spellEnd"/>
+      <w:r>
+        <w:rPr>
+          <w:lang w:val="en-US"/>
+        </w:rPr>
+        <w:t>, j-1), (</w:t>
+      </w:r>
+      <w:proofErr w:type="spellStart"/>
+      <w:r>
+        <w:rPr>
+          <w:lang w:val="en-US"/>
+        </w:rPr>
+        <w:t>i</w:t>
+      </w:r>
+      <w:proofErr w:type="spellEnd"/>
+      <w:r>
+        <w:rPr>
+          <w:lang w:val="en-US"/>
+        </w:rPr>
+        <w:t>, j+1)]</w:t>
       </w:r>
     </w:p>
     <w:p>
@@ -6951,7 +7486,51 @@
         <w:rPr>
           <w:lang w:val="en-US"/>
         </w:rPr>
-        <w:t xml:space="preserve">                for xx,yy in [(i-1, j), (i+1, j), (i, j-1), (i, j+1)]:</w:t>
+        <w:t xml:space="preserve">                for </w:t>
+      </w:r>
+      <w:proofErr w:type="spellStart"/>
+      <w:proofErr w:type="gramStart"/>
+      <w:r>
+        <w:rPr>
+          <w:lang w:val="en-US"/>
+        </w:rPr>
+        <w:t>xx,yy</w:t>
+      </w:r>
+      <w:proofErr w:type="spellEnd"/>
+      <w:proofErr w:type="gramEnd"/>
+      <w:r>
+        <w:rPr>
+          <w:lang w:val="en-US"/>
+        </w:rPr>
+        <w:t xml:space="preserve"> in [(i-1, j), (i+1, j), (</w:t>
+      </w:r>
+      <w:proofErr w:type="spellStart"/>
+      <w:r>
+        <w:rPr>
+          <w:lang w:val="en-US"/>
+        </w:rPr>
+        <w:t>i</w:t>
+      </w:r>
+      <w:proofErr w:type="spellEnd"/>
+      <w:r>
+        <w:rPr>
+          <w:lang w:val="en-US"/>
+        </w:rPr>
+        <w:t>, j-1), (</w:t>
+      </w:r>
+      <w:proofErr w:type="spellStart"/>
+      <w:r>
+        <w:rPr>
+          <w:lang w:val="en-US"/>
+        </w:rPr>
+        <w:t>i</w:t>
+      </w:r>
+      <w:proofErr w:type="spellEnd"/>
+      <w:r>
+        <w:rPr>
+          <w:lang w:val="en-US"/>
+        </w:rPr>
+        <w:t>, j+1)]:</w:t>
       </w:r>
     </w:p>
     <w:p>
@@ -6972,8 +7551,30 @@
         <w:rPr>
           <w:lang w:val="en-US"/>
         </w:rPr>
-        <w:t xml:space="preserve">                    if 0 &lt;= xx &lt; rows and 0 &lt;= yy &lt; cols :</w:t>
-      </w:r>
+        <w:t xml:space="preserve">                    if 0 &lt;= xx &lt; rows and 0 &lt;= </w:t>
+      </w:r>
+      <w:proofErr w:type="spellStart"/>
+      <w:r>
+        <w:rPr>
+          <w:lang w:val="en-US"/>
+        </w:rPr>
+        <w:t>yy</w:t>
+      </w:r>
+      <w:proofErr w:type="spellEnd"/>
+      <w:r>
+        <w:rPr>
+          <w:lang w:val="en-US"/>
+        </w:rPr>
+        <w:t xml:space="preserve"> &lt; </w:t>
+      </w:r>
+      <w:proofErr w:type="gramStart"/>
+      <w:r>
+        <w:rPr>
+          <w:lang w:val="en-US"/>
+        </w:rPr>
+        <w:t>cols :</w:t>
+      </w:r>
+      <w:proofErr w:type="gramEnd"/>
     </w:p>
     <w:p>
       <w:pPr>
@@ -6993,7 +7594,35 @@
         <w:rPr>
           <w:lang w:val="en-US"/>
         </w:rPr>
-        <w:t xml:space="preserve">                        if  grid[xx][yy]=='#':</w:t>
+        <w:t xml:space="preserve">                        </w:t>
+      </w:r>
+      <w:proofErr w:type="gramStart"/>
+      <w:r>
+        <w:rPr>
+          <w:lang w:val="en-US"/>
+        </w:rPr>
+        <w:t>if  grid</w:t>
+      </w:r>
+      <w:proofErr w:type="gramEnd"/>
+      <w:r>
+        <w:rPr>
+          <w:lang w:val="en-US"/>
+        </w:rPr>
+        <w:t>[xx][</w:t>
+      </w:r>
+      <w:proofErr w:type="spellStart"/>
+      <w:r>
+        <w:rPr>
+          <w:lang w:val="en-US"/>
+        </w:rPr>
+        <w:t>yy</w:t>
+      </w:r>
+      <w:proofErr w:type="spellEnd"/>
+      <w:r>
+        <w:rPr>
+          <w:lang w:val="en-US"/>
+        </w:rPr>
+        <w:t>]=='#':</w:t>
       </w:r>
     </w:p>
     <w:p>
@@ -7014,7 +7643,37 @@
         <w:rPr>
           <w:lang w:val="en-US"/>
         </w:rPr>
-        <w:t xml:space="preserve">                            neighbors.remove((xx,yy))</w:t>
+        <w:t xml:space="preserve">                            </w:t>
+      </w:r>
+      <w:proofErr w:type="spellStart"/>
+      <w:proofErr w:type="gramStart"/>
+      <w:r>
+        <w:rPr>
+          <w:lang w:val="en-US"/>
+        </w:rPr>
+        <w:t>neighbors.remove</w:t>
+      </w:r>
+      <w:proofErr w:type="spellEnd"/>
+      <w:proofErr w:type="gramEnd"/>
+      <w:r>
+        <w:rPr>
+          <w:lang w:val="en-US"/>
+        </w:rPr>
+        <w:t>((</w:t>
+      </w:r>
+      <w:proofErr w:type="spellStart"/>
+      <w:r>
+        <w:rPr>
+          <w:lang w:val="en-US"/>
+        </w:rPr>
+        <w:t>xx,yy</w:t>
+      </w:r>
+      <w:proofErr w:type="spellEnd"/>
+      <w:r>
+        <w:rPr>
+          <w:lang w:val="en-US"/>
+        </w:rPr>
+        <w:t>))</w:t>
       </w:r>
     </w:p>
     <w:p>
@@ -7035,7 +7694,35 @@
         <w:rPr>
           <w:lang w:val="en-US"/>
         </w:rPr>
-        <w:t xml:space="preserve">                for ni, nj in neighbors:</w:t>
+        <w:t xml:space="preserve">                for </w:t>
+      </w:r>
+      <w:proofErr w:type="spellStart"/>
+      <w:r>
+        <w:rPr>
+          <w:lang w:val="en-US"/>
+        </w:rPr>
+        <w:t>ni</w:t>
+      </w:r>
+      <w:proofErr w:type="spellEnd"/>
+      <w:r>
+        <w:rPr>
+          <w:lang w:val="en-US"/>
+        </w:rPr>
+        <w:t xml:space="preserve">, </w:t>
+      </w:r>
+      <w:proofErr w:type="spellStart"/>
+      <w:r>
+        <w:rPr>
+          <w:lang w:val="en-US"/>
+        </w:rPr>
+        <w:t>nj</w:t>
+      </w:r>
+      <w:proofErr w:type="spellEnd"/>
+      <w:r>
+        <w:rPr>
+          <w:lang w:val="en-US"/>
+        </w:rPr>
+        <w:t xml:space="preserve"> in neighbors:</w:t>
       </w:r>
     </w:p>
     <w:p>
@@ -7056,8 +7743,44 @@
         <w:rPr>
           <w:lang w:val="en-US"/>
         </w:rPr>
-        <w:t xml:space="preserve">                    if   0 &lt;= ni &lt; rows and 0 &lt;= nj &lt; cols :</w:t>
-      </w:r>
+        <w:t xml:space="preserve">                    if   0 &lt;= </w:t>
+      </w:r>
+      <w:proofErr w:type="spellStart"/>
+      <w:r>
+        <w:rPr>
+          <w:lang w:val="en-US"/>
+        </w:rPr>
+        <w:t>ni</w:t>
+      </w:r>
+      <w:proofErr w:type="spellEnd"/>
+      <w:r>
+        <w:rPr>
+          <w:lang w:val="en-US"/>
+        </w:rPr>
+        <w:t xml:space="preserve"> &lt; rows and 0 &lt;= </w:t>
+      </w:r>
+      <w:proofErr w:type="spellStart"/>
+      <w:r>
+        <w:rPr>
+          <w:lang w:val="en-US"/>
+        </w:rPr>
+        <w:t>nj</w:t>
+      </w:r>
+      <w:proofErr w:type="spellEnd"/>
+      <w:r>
+        <w:rPr>
+          <w:lang w:val="en-US"/>
+        </w:rPr>
+        <w:t xml:space="preserve"> &lt; </w:t>
+      </w:r>
+      <w:proofErr w:type="gramStart"/>
+      <w:r>
+        <w:rPr>
+          <w:lang w:val="en-US"/>
+        </w:rPr>
+        <w:t>cols :</w:t>
+      </w:r>
+      <w:proofErr w:type="gramEnd"/>
     </w:p>
     <w:p>
       <w:pPr>
@@ -7077,7 +7800,71 @@
         <w:rPr>
           <w:lang w:val="en-US"/>
         </w:rPr>
-        <w:t xml:space="preserve">                        # print(grid[ni][nj]  ,grid[ni][nj]!='#' )</w:t>
+        <w:t xml:space="preserve">                        # print(grid[</w:t>
+      </w:r>
+      <w:proofErr w:type="spellStart"/>
+      <w:r>
+        <w:rPr>
+          <w:lang w:val="en-US"/>
+        </w:rPr>
+        <w:t>ni</w:t>
+      </w:r>
+      <w:proofErr w:type="spellEnd"/>
+      <w:r>
+        <w:rPr>
+          <w:lang w:val="en-US"/>
+        </w:rPr>
+        <w:t>][</w:t>
+      </w:r>
+      <w:proofErr w:type="spellStart"/>
+      <w:proofErr w:type="gramStart"/>
+      <w:r>
+        <w:rPr>
+          <w:lang w:val="en-US"/>
+        </w:rPr>
+        <w:t>nj</w:t>
+      </w:r>
+      <w:proofErr w:type="spellEnd"/>
+      <w:r>
+        <w:rPr>
+          <w:lang w:val="en-US"/>
+        </w:rPr>
+        <w:t>]  ,</w:t>
+      </w:r>
+      <w:proofErr w:type="gramEnd"/>
+      <w:r>
+        <w:rPr>
+          <w:lang w:val="en-US"/>
+        </w:rPr>
+        <w:t>grid[</w:t>
+      </w:r>
+      <w:proofErr w:type="spellStart"/>
+      <w:r>
+        <w:rPr>
+          <w:lang w:val="en-US"/>
+        </w:rPr>
+        <w:t>ni</w:t>
+      </w:r>
+      <w:proofErr w:type="spellEnd"/>
+      <w:r>
+        <w:rPr>
+          <w:lang w:val="en-US"/>
+        </w:rPr>
+        <w:t>][</w:t>
+      </w:r>
+      <w:proofErr w:type="spellStart"/>
+      <w:r>
+        <w:rPr>
+          <w:lang w:val="en-US"/>
+        </w:rPr>
+        <w:t>nj</w:t>
+      </w:r>
+      <w:proofErr w:type="spellEnd"/>
+      <w:r>
+        <w:rPr>
+          <w:lang w:val="en-US"/>
+        </w:rPr>
+        <w:t>]!='#' )</w:t>
       </w:r>
     </w:p>
     <w:p>
@@ -7098,7 +7885,43 @@
         <w:rPr>
           <w:lang w:val="en-US"/>
         </w:rPr>
-        <w:t xml:space="preserve">                        # if grid[ni][nj]!='#' : </w:t>
+        <w:t xml:space="preserve">                        # if grid[</w:t>
+      </w:r>
+      <w:proofErr w:type="spellStart"/>
+      <w:r>
+        <w:rPr>
+          <w:lang w:val="en-US"/>
+        </w:rPr>
+        <w:t>ni</w:t>
+      </w:r>
+      <w:proofErr w:type="spellEnd"/>
+      <w:r>
+        <w:rPr>
+          <w:lang w:val="en-US"/>
+        </w:rPr>
+        <w:t>][</w:t>
+      </w:r>
+      <w:proofErr w:type="spellStart"/>
+      <w:r>
+        <w:rPr>
+          <w:lang w:val="en-US"/>
+        </w:rPr>
+        <w:t>nj</w:t>
+      </w:r>
+      <w:proofErr w:type="spellEnd"/>
+      <w:proofErr w:type="gramStart"/>
+      <w:r>
+        <w:rPr>
+          <w:lang w:val="en-US"/>
+        </w:rPr>
+        <w:t>]!=</w:t>
+      </w:r>
+      <w:proofErr w:type="gramEnd"/>
+      <w:r>
+        <w:rPr>
+          <w:lang w:val="en-US"/>
+        </w:rPr>
+        <w:t xml:space="preserve">'#' : </w:t>
       </w:r>
     </w:p>
     <w:p>
@@ -7119,7 +7942,77 @@
         <w:rPr>
           <w:lang w:val="en-US"/>
         </w:rPr>
-        <w:t xml:space="preserve">                            if   distance[i][j] + grid[ni][nj] &lt; distance[ni][nj]:</w:t>
+        <w:t xml:space="preserve">                            if   distance[</w:t>
+      </w:r>
+      <w:proofErr w:type="spellStart"/>
+      <w:r>
+        <w:rPr>
+          <w:lang w:val="en-US"/>
+        </w:rPr>
+        <w:t>i</w:t>
+      </w:r>
+      <w:proofErr w:type="spellEnd"/>
+      <w:r>
+        <w:rPr>
+          <w:lang w:val="en-US"/>
+        </w:rPr>
+        <w:t>][j] + grid[</w:t>
+      </w:r>
+      <w:proofErr w:type="spellStart"/>
+      <w:r>
+        <w:rPr>
+          <w:lang w:val="en-US"/>
+        </w:rPr>
+        <w:t>ni</w:t>
+      </w:r>
+      <w:proofErr w:type="spellEnd"/>
+      <w:r>
+        <w:rPr>
+          <w:lang w:val="en-US"/>
+        </w:rPr>
+        <w:t>][</w:t>
+      </w:r>
+      <w:proofErr w:type="spellStart"/>
+      <w:r>
+        <w:rPr>
+          <w:lang w:val="en-US"/>
+        </w:rPr>
+        <w:t>nj</w:t>
+      </w:r>
+      <w:proofErr w:type="spellEnd"/>
+      <w:r>
+        <w:rPr>
+          <w:lang w:val="en-US"/>
+        </w:rPr>
+        <w:t>] &lt; distance[</w:t>
+      </w:r>
+      <w:proofErr w:type="spellStart"/>
+      <w:r>
+        <w:rPr>
+          <w:lang w:val="en-US"/>
+        </w:rPr>
+        <w:t>ni</w:t>
+      </w:r>
+      <w:proofErr w:type="spellEnd"/>
+      <w:r>
+        <w:rPr>
+          <w:lang w:val="en-US"/>
+        </w:rPr>
+        <w:t>][</w:t>
+      </w:r>
+      <w:proofErr w:type="spellStart"/>
+      <w:r>
+        <w:rPr>
+          <w:lang w:val="en-US"/>
+        </w:rPr>
+        <w:t>nj</w:t>
+      </w:r>
+      <w:proofErr w:type="spellEnd"/>
+      <w:r>
+        <w:rPr>
+          <w:lang w:val="en-US"/>
+        </w:rPr>
+        <w:t>]:</w:t>
       </w:r>
     </w:p>
     <w:p>
@@ -7140,7 +8033,77 @@
         <w:rPr>
           <w:lang w:val="en-US"/>
         </w:rPr>
-        <w:t xml:space="preserve">                                distance[ni][nj] = distance[i][j] + grid[ni][nj]</w:t>
+        <w:t xml:space="preserve">                                distance[</w:t>
+      </w:r>
+      <w:proofErr w:type="spellStart"/>
+      <w:r>
+        <w:rPr>
+          <w:lang w:val="en-US"/>
+        </w:rPr>
+        <w:t>ni</w:t>
+      </w:r>
+      <w:proofErr w:type="spellEnd"/>
+      <w:r>
+        <w:rPr>
+          <w:lang w:val="en-US"/>
+        </w:rPr>
+        <w:t>][</w:t>
+      </w:r>
+      <w:proofErr w:type="spellStart"/>
+      <w:r>
+        <w:rPr>
+          <w:lang w:val="en-US"/>
+        </w:rPr>
+        <w:t>nj</w:t>
+      </w:r>
+      <w:proofErr w:type="spellEnd"/>
+      <w:r>
+        <w:rPr>
+          <w:lang w:val="en-US"/>
+        </w:rPr>
+        <w:t>] = distance[</w:t>
+      </w:r>
+      <w:proofErr w:type="spellStart"/>
+      <w:r>
+        <w:rPr>
+          <w:lang w:val="en-US"/>
+        </w:rPr>
+        <w:t>i</w:t>
+      </w:r>
+      <w:proofErr w:type="spellEnd"/>
+      <w:r>
+        <w:rPr>
+          <w:lang w:val="en-US"/>
+        </w:rPr>
+        <w:t>][j] + grid[</w:t>
+      </w:r>
+      <w:proofErr w:type="spellStart"/>
+      <w:r>
+        <w:rPr>
+          <w:lang w:val="en-US"/>
+        </w:rPr>
+        <w:t>ni</w:t>
+      </w:r>
+      <w:proofErr w:type="spellEnd"/>
+      <w:r>
+        <w:rPr>
+          <w:lang w:val="en-US"/>
+        </w:rPr>
+        <w:t>][</w:t>
+      </w:r>
+      <w:proofErr w:type="spellStart"/>
+      <w:r>
+        <w:rPr>
+          <w:lang w:val="en-US"/>
+        </w:rPr>
+        <w:t>nj</w:t>
+      </w:r>
+      <w:proofErr w:type="spellEnd"/>
+      <w:r>
+        <w:rPr>
+          <w:lang w:val="en-US"/>
+        </w:rPr>
+        <w:t>]</w:t>
       </w:r>
     </w:p>
     <w:p>
@@ -7161,7 +8124,49 @@
         <w:rPr>
           <w:lang w:val="en-US"/>
         </w:rPr>
-        <w:t xml:space="preserve">                                path[ni][nj] = (i, j)</w:t>
+        <w:t xml:space="preserve">                                path[</w:t>
+      </w:r>
+      <w:proofErr w:type="spellStart"/>
+      <w:r>
+        <w:rPr>
+          <w:lang w:val="en-US"/>
+        </w:rPr>
+        <w:t>ni</w:t>
+      </w:r>
+      <w:proofErr w:type="spellEnd"/>
+      <w:r>
+        <w:rPr>
+          <w:lang w:val="en-US"/>
+        </w:rPr>
+        <w:t>][</w:t>
+      </w:r>
+      <w:proofErr w:type="spellStart"/>
+      <w:r>
+        <w:rPr>
+          <w:lang w:val="en-US"/>
+        </w:rPr>
+        <w:t>nj</w:t>
+      </w:r>
+      <w:proofErr w:type="spellEnd"/>
+      <w:r>
+        <w:rPr>
+          <w:lang w:val="en-US"/>
+        </w:rPr>
+        <w:t>] = (</w:t>
+      </w:r>
+      <w:proofErr w:type="spellStart"/>
+      <w:r>
+        <w:rPr>
+          <w:lang w:val="en-US"/>
+        </w:rPr>
+        <w:t>i</w:t>
+      </w:r>
+      <w:proofErr w:type="spellEnd"/>
+      <w:r>
+        <w:rPr>
+          <w:lang w:val="en-US"/>
+        </w:rPr>
+        <w:t>, j)</w:t>
       </w:r>
     </w:p>
     <w:p>
@@ -7182,7 +8187,21 @@
         <w:rPr>
           <w:lang w:val="en-US"/>
         </w:rPr>
-        <w:t xml:space="preserve">    for i in range(rows):</w:t>
+        <w:t xml:space="preserve">    for </w:t>
+      </w:r>
+      <w:proofErr w:type="spellStart"/>
+      <w:r>
+        <w:rPr>
+          <w:lang w:val="en-US"/>
+        </w:rPr>
+        <w:t>i</w:t>
+      </w:r>
+      <w:proofErr w:type="spellEnd"/>
+      <w:r>
+        <w:rPr>
+          <w:lang w:val="en-US"/>
+        </w:rPr>
+        <w:t xml:space="preserve"> in range(rows):</w:t>
       </w:r>
     </w:p>
     <w:p>
@@ -7224,7 +8243,35 @@
         <w:rPr>
           <w:lang w:val="en-US"/>
         </w:rPr>
-        <w:t xml:space="preserve">            if distance[i][j] == float('inf'):</w:t>
+        <w:t xml:space="preserve">            if distance[</w:t>
+      </w:r>
+      <w:proofErr w:type="spellStart"/>
+      <w:r>
+        <w:rPr>
+          <w:lang w:val="en-US"/>
+        </w:rPr>
+        <w:t>i</w:t>
+      </w:r>
+      <w:proofErr w:type="spellEnd"/>
+      <w:r>
+        <w:rPr>
+          <w:lang w:val="en-US"/>
+        </w:rPr>
+        <w:t>][j] == float('</w:t>
+      </w:r>
+      <w:proofErr w:type="spellStart"/>
+      <w:r>
+        <w:rPr>
+          <w:lang w:val="en-US"/>
+        </w:rPr>
+        <w:t>inf</w:t>
+      </w:r>
+      <w:proofErr w:type="spellEnd"/>
+      <w:r>
+        <w:rPr>
+          <w:lang w:val="en-US"/>
+        </w:rPr>
+        <w:t>'):</w:t>
       </w:r>
     </w:p>
     <w:p>
@@ -7266,7 +8313,35 @@
         <w:rPr>
           <w:lang w:val="en-US"/>
         </w:rPr>
-        <w:t xml:space="preserve">            neighbors = [(i-1, j), (i+1, j), (i, j-1), (i, j+1)]</w:t>
+        <w:t xml:space="preserve">            neighbors = [(i-1, j), (i+1, j), (</w:t>
+      </w:r>
+      <w:proofErr w:type="spellStart"/>
+      <w:r>
+        <w:rPr>
+          <w:lang w:val="en-US"/>
+        </w:rPr>
+        <w:t>i</w:t>
+      </w:r>
+      <w:proofErr w:type="spellEnd"/>
+      <w:r>
+        <w:rPr>
+          <w:lang w:val="en-US"/>
+        </w:rPr>
+        <w:t>, j-1), (</w:t>
+      </w:r>
+      <w:proofErr w:type="spellStart"/>
+      <w:r>
+        <w:rPr>
+          <w:lang w:val="en-US"/>
+        </w:rPr>
+        <w:t>i</w:t>
+      </w:r>
+      <w:proofErr w:type="spellEnd"/>
+      <w:r>
+        <w:rPr>
+          <w:lang w:val="en-US"/>
+        </w:rPr>
+        <w:t>, j+1)]</w:t>
       </w:r>
     </w:p>
     <w:p>
@@ -7287,7 +8362,51 @@
         <w:rPr>
           <w:lang w:val="en-US"/>
         </w:rPr>
-        <w:t xml:space="preserve">            for xx,yy in [(i-1, j), (i+1, j), (i, j-1), (i, j+1)]:</w:t>
+        <w:t xml:space="preserve">            for </w:t>
+      </w:r>
+      <w:proofErr w:type="spellStart"/>
+      <w:proofErr w:type="gramStart"/>
+      <w:r>
+        <w:rPr>
+          <w:lang w:val="en-US"/>
+        </w:rPr>
+        <w:t>xx,yy</w:t>
+      </w:r>
+      <w:proofErr w:type="spellEnd"/>
+      <w:proofErr w:type="gramEnd"/>
+      <w:r>
+        <w:rPr>
+          <w:lang w:val="en-US"/>
+        </w:rPr>
+        <w:t xml:space="preserve"> in [(i-1, j), (i+1, j), (</w:t>
+      </w:r>
+      <w:proofErr w:type="spellStart"/>
+      <w:r>
+        <w:rPr>
+          <w:lang w:val="en-US"/>
+        </w:rPr>
+        <w:t>i</w:t>
+      </w:r>
+      <w:proofErr w:type="spellEnd"/>
+      <w:r>
+        <w:rPr>
+          <w:lang w:val="en-US"/>
+        </w:rPr>
+        <w:t>, j-1), (</w:t>
+      </w:r>
+      <w:proofErr w:type="spellStart"/>
+      <w:r>
+        <w:rPr>
+          <w:lang w:val="en-US"/>
+        </w:rPr>
+        <w:t>i</w:t>
+      </w:r>
+      <w:proofErr w:type="spellEnd"/>
+      <w:r>
+        <w:rPr>
+          <w:lang w:val="en-US"/>
+        </w:rPr>
+        <w:t>, j+1)]:</w:t>
       </w:r>
     </w:p>
     <w:p>
@@ -7308,8 +8427,30 @@
         <w:rPr>
           <w:lang w:val="en-US"/>
         </w:rPr>
-        <w:t xml:space="preserve">                    if 0 &lt;= xx &lt; rows and 0 &lt;= yy &lt; cols :</w:t>
-      </w:r>
+        <w:t xml:space="preserve">                    if 0 &lt;= xx &lt; rows and 0 &lt;= </w:t>
+      </w:r>
+      <w:proofErr w:type="spellStart"/>
+      <w:r>
+        <w:rPr>
+          <w:lang w:val="en-US"/>
+        </w:rPr>
+        <w:t>yy</w:t>
+      </w:r>
+      <w:proofErr w:type="spellEnd"/>
+      <w:r>
+        <w:rPr>
+          <w:lang w:val="en-US"/>
+        </w:rPr>
+        <w:t xml:space="preserve"> &lt; </w:t>
+      </w:r>
+      <w:proofErr w:type="gramStart"/>
+      <w:r>
+        <w:rPr>
+          <w:lang w:val="en-US"/>
+        </w:rPr>
+        <w:t>cols :</w:t>
+      </w:r>
+      <w:proofErr w:type="gramEnd"/>
     </w:p>
     <w:p>
       <w:pPr>
@@ -7329,7 +8470,35 @@
         <w:rPr>
           <w:lang w:val="en-US"/>
         </w:rPr>
-        <w:t xml:space="preserve">                        if  grid[xx][yy]=='#':</w:t>
+        <w:t xml:space="preserve">                        </w:t>
+      </w:r>
+      <w:proofErr w:type="gramStart"/>
+      <w:r>
+        <w:rPr>
+          <w:lang w:val="en-US"/>
+        </w:rPr>
+        <w:t>if  grid</w:t>
+      </w:r>
+      <w:proofErr w:type="gramEnd"/>
+      <w:r>
+        <w:rPr>
+          <w:lang w:val="en-US"/>
+        </w:rPr>
+        <w:t>[xx][</w:t>
+      </w:r>
+      <w:proofErr w:type="spellStart"/>
+      <w:r>
+        <w:rPr>
+          <w:lang w:val="en-US"/>
+        </w:rPr>
+        <w:t>yy</w:t>
+      </w:r>
+      <w:proofErr w:type="spellEnd"/>
+      <w:r>
+        <w:rPr>
+          <w:lang w:val="en-US"/>
+        </w:rPr>
+        <w:t>]=='#':</w:t>
       </w:r>
     </w:p>
     <w:p>
@@ -7350,7 +8519,37 @@
         <w:rPr>
           <w:lang w:val="en-US"/>
         </w:rPr>
-        <w:t xml:space="preserve">                            neighbors.remove((xx,yy))</w:t>
+        <w:t xml:space="preserve">                            </w:t>
+      </w:r>
+      <w:proofErr w:type="spellStart"/>
+      <w:proofErr w:type="gramStart"/>
+      <w:r>
+        <w:rPr>
+          <w:lang w:val="en-US"/>
+        </w:rPr>
+        <w:t>neighbors.remove</w:t>
+      </w:r>
+      <w:proofErr w:type="spellEnd"/>
+      <w:proofErr w:type="gramEnd"/>
+      <w:r>
+        <w:rPr>
+          <w:lang w:val="en-US"/>
+        </w:rPr>
+        <w:t>((</w:t>
+      </w:r>
+      <w:proofErr w:type="spellStart"/>
+      <w:r>
+        <w:rPr>
+          <w:lang w:val="en-US"/>
+        </w:rPr>
+        <w:t>xx,yy</w:t>
+      </w:r>
+      <w:proofErr w:type="spellEnd"/>
+      <w:r>
+        <w:rPr>
+          <w:lang w:val="en-US"/>
+        </w:rPr>
+        <w:t>))</w:t>
       </w:r>
     </w:p>
     <w:p>
@@ -7371,7 +8570,35 @@
         <w:rPr>
           <w:lang w:val="en-US"/>
         </w:rPr>
-        <w:t xml:space="preserve">            for ni, nj in neighbors:</w:t>
+        <w:t xml:space="preserve">            for </w:t>
+      </w:r>
+      <w:proofErr w:type="spellStart"/>
+      <w:r>
+        <w:rPr>
+          <w:lang w:val="en-US"/>
+        </w:rPr>
+        <w:t>ni</w:t>
+      </w:r>
+      <w:proofErr w:type="spellEnd"/>
+      <w:r>
+        <w:rPr>
+          <w:lang w:val="en-US"/>
+        </w:rPr>
+        <w:t xml:space="preserve">, </w:t>
+      </w:r>
+      <w:proofErr w:type="spellStart"/>
+      <w:r>
+        <w:rPr>
+          <w:lang w:val="en-US"/>
+        </w:rPr>
+        <w:t>nj</w:t>
+      </w:r>
+      <w:proofErr w:type="spellEnd"/>
+      <w:r>
+        <w:rPr>
+          <w:lang w:val="en-US"/>
+        </w:rPr>
+        <w:t xml:space="preserve"> in neighbors:</w:t>
       </w:r>
     </w:p>
     <w:p>
@@ -7392,7 +8619,49 @@
         <w:rPr>
           <w:lang w:val="en-US"/>
         </w:rPr>
-        <w:t xml:space="preserve">                if  0 &lt;= ni &lt; rows and 0 &lt;= nj &lt; cols: </w:t>
+        <w:t xml:space="preserve">                </w:t>
+      </w:r>
+      <w:proofErr w:type="gramStart"/>
+      <w:r>
+        <w:rPr>
+          <w:lang w:val="en-US"/>
+        </w:rPr>
+        <w:t>if  0</w:t>
+      </w:r>
+      <w:proofErr w:type="gramEnd"/>
+      <w:r>
+        <w:rPr>
+          <w:lang w:val="en-US"/>
+        </w:rPr>
+        <w:t xml:space="preserve"> &lt;= </w:t>
+      </w:r>
+      <w:proofErr w:type="spellStart"/>
+      <w:r>
+        <w:rPr>
+          <w:lang w:val="en-US"/>
+        </w:rPr>
+        <w:t>ni</w:t>
+      </w:r>
+      <w:proofErr w:type="spellEnd"/>
+      <w:r>
+        <w:rPr>
+          <w:lang w:val="en-US"/>
+        </w:rPr>
+        <w:t xml:space="preserve"> &lt; rows and 0 &lt;= </w:t>
+      </w:r>
+      <w:proofErr w:type="spellStart"/>
+      <w:r>
+        <w:rPr>
+          <w:lang w:val="en-US"/>
+        </w:rPr>
+        <w:t>nj</w:t>
+      </w:r>
+      <w:proofErr w:type="spellEnd"/>
+      <w:r>
+        <w:rPr>
+          <w:lang w:val="en-US"/>
+        </w:rPr>
+        <w:t xml:space="preserve"> &lt; cols: </w:t>
       </w:r>
     </w:p>
     <w:p>
@@ -7413,7 +8682,91 @@
         <w:rPr>
           <w:lang w:val="en-US"/>
         </w:rPr>
-        <w:t xml:space="preserve">                        if  distance[i][j] + grid[ni][nj] &lt; distance[ni][nj]:</w:t>
+        <w:t xml:space="preserve">                        </w:t>
+      </w:r>
+      <w:proofErr w:type="gramStart"/>
+      <w:r>
+        <w:rPr>
+          <w:lang w:val="en-US"/>
+        </w:rPr>
+        <w:t>if  distance</w:t>
+      </w:r>
+      <w:proofErr w:type="gramEnd"/>
+      <w:r>
+        <w:rPr>
+          <w:lang w:val="en-US"/>
+        </w:rPr>
+        <w:t>[</w:t>
+      </w:r>
+      <w:proofErr w:type="spellStart"/>
+      <w:r>
+        <w:rPr>
+          <w:lang w:val="en-US"/>
+        </w:rPr>
+        <w:t>i</w:t>
+      </w:r>
+      <w:proofErr w:type="spellEnd"/>
+      <w:r>
+        <w:rPr>
+          <w:lang w:val="en-US"/>
+        </w:rPr>
+        <w:t>][j] + grid[</w:t>
+      </w:r>
+      <w:proofErr w:type="spellStart"/>
+      <w:r>
+        <w:rPr>
+          <w:lang w:val="en-US"/>
+        </w:rPr>
+        <w:t>ni</w:t>
+      </w:r>
+      <w:proofErr w:type="spellEnd"/>
+      <w:r>
+        <w:rPr>
+          <w:lang w:val="en-US"/>
+        </w:rPr>
+        <w:t>][</w:t>
+      </w:r>
+      <w:proofErr w:type="spellStart"/>
+      <w:r>
+        <w:rPr>
+          <w:lang w:val="en-US"/>
+        </w:rPr>
+        <w:t>nj</w:t>
+      </w:r>
+      <w:proofErr w:type="spellEnd"/>
+      <w:r>
+        <w:rPr>
+          <w:lang w:val="en-US"/>
+        </w:rPr>
+        <w:t>] &lt; distance[</w:t>
+      </w:r>
+      <w:proofErr w:type="spellStart"/>
+      <w:r>
+        <w:rPr>
+          <w:lang w:val="en-US"/>
+        </w:rPr>
+        <w:t>ni</w:t>
+      </w:r>
+      <w:proofErr w:type="spellEnd"/>
+      <w:r>
+        <w:rPr>
+          <w:lang w:val="en-US"/>
+        </w:rPr>
+        <w:t>][</w:t>
+      </w:r>
+      <w:proofErr w:type="spellStart"/>
+      <w:r>
+        <w:rPr>
+          <w:lang w:val="en-US"/>
+        </w:rPr>
+        <w:t>nj</w:t>
+      </w:r>
+      <w:proofErr w:type="spellEnd"/>
+      <w:r>
+        <w:rPr>
+          <w:lang w:val="en-US"/>
+        </w:rPr>
+        <w:t>]:</w:t>
       </w:r>
     </w:p>
     <w:p>
@@ -7434,7 +8787,29 @@
         <w:rPr>
           <w:lang w:val="en-US"/>
         </w:rPr>
-        <w:t xml:space="preserve">                            raise ValueError("Gr</w:t>
+        <w:t xml:space="preserve">                            raise </w:t>
+      </w:r>
+      <w:proofErr w:type="spellStart"/>
+      <w:proofErr w:type="gramStart"/>
+      <w:r>
+        <w:rPr>
+          <w:lang w:val="en-US"/>
+        </w:rPr>
+        <w:t>ValueError</w:t>
+      </w:r>
+      <w:proofErr w:type="spellEnd"/>
+      <w:r>
+        <w:rPr>
+          <w:lang w:val="en-US"/>
+        </w:rPr>
+        <w:t>(</w:t>
+      </w:r>
+      <w:proofErr w:type="gramEnd"/>
+      <w:r>
+        <w:rPr>
+          <w:lang w:val="en-US"/>
+        </w:rPr>
+        <w:t>"Gr</w:t>
       </w:r>
       <w:r>
         <w:rPr>
@@ -7461,7 +8836,21 @@
         <w:rPr>
           <w:lang w:val="en-US"/>
         </w:rPr>
-        <w:t xml:space="preserve">    shortest_path = []</w:t>
+        <w:t xml:space="preserve">    </w:t>
+      </w:r>
+      <w:proofErr w:type="spellStart"/>
+      <w:r>
+        <w:rPr>
+          <w:lang w:val="en-US"/>
+        </w:rPr>
+        <w:t>shortest_path</w:t>
+      </w:r>
+      <w:proofErr w:type="spellEnd"/>
+      <w:r>
+        <w:rPr>
+          <w:lang w:val="en-US"/>
+        </w:rPr>
+        <w:t xml:space="preserve"> = []</w:t>
       </w:r>
     </w:p>
     <w:p>
@@ -7532,11 +8921,27 @@
         </w:rPr>
         <w:tab/>
       </w:r>
-      <w:r>
-        <w:rPr>
-          <w:lang w:val="en-US"/>
-        </w:rPr>
-        <w:t>shortest_path.append(current)</w:t>
+      <w:proofErr w:type="spellStart"/>
+      <w:r>
+        <w:rPr>
+          <w:lang w:val="en-US"/>
+        </w:rPr>
+        <w:t>shortest_</w:t>
+      </w:r>
+      <w:proofErr w:type="gramStart"/>
+      <w:r>
+        <w:rPr>
+          <w:lang w:val="en-US"/>
+        </w:rPr>
+        <w:t>path.append</w:t>
+      </w:r>
+      <w:proofErr w:type="spellEnd"/>
+      <w:proofErr w:type="gramEnd"/>
+      <w:r>
+        <w:rPr>
+          <w:lang w:val="en-US"/>
+        </w:rPr>
+        <w:t>(current)</w:t>
       </w:r>
     </w:p>
     <w:p>
@@ -7585,7 +8990,21 @@
         <w:rPr>
           <w:lang w:val="en-US"/>
         </w:rPr>
-        <w:t>current = path[current[0]][current[1]]</w:t>
+        <w:t>current = path[current[0</w:t>
+      </w:r>
+      <w:proofErr w:type="gramStart"/>
+      <w:r>
+        <w:rPr>
+          <w:lang w:val="en-US"/>
+        </w:rPr>
+        <w:t>]][</w:t>
+      </w:r>
+      <w:proofErr w:type="gramEnd"/>
+      <w:r>
+        <w:rPr>
+          <w:lang w:val="en-US"/>
+        </w:rPr>
+        <w:t>current[1]]</w:t>
       </w:r>
     </w:p>
     <w:p>
@@ -7606,7 +9025,29 @@
         <w:rPr>
           <w:lang w:val="en-US"/>
         </w:rPr>
-        <w:t xml:space="preserve">    shortest_path.reverse()</w:t>
+        <w:t xml:space="preserve">    </w:t>
+      </w:r>
+      <w:proofErr w:type="spellStart"/>
+      <w:r>
+        <w:rPr>
+          <w:lang w:val="en-US"/>
+        </w:rPr>
+        <w:t>shortest_</w:t>
+      </w:r>
+      <w:proofErr w:type="gramStart"/>
+      <w:r>
+        <w:rPr>
+          <w:lang w:val="en-US"/>
+        </w:rPr>
+        <w:t>path.reverse</w:t>
+      </w:r>
+      <w:proofErr w:type="spellEnd"/>
+      <w:proofErr w:type="gramEnd"/>
+      <w:r>
+        <w:rPr>
+          <w:lang w:val="en-US"/>
+        </w:rPr>
+        <w:t>()</w:t>
       </w:r>
     </w:p>
     <w:p>
@@ -7627,8 +9068,30 @@
         <w:rPr>
           <w:lang w:val="en-US"/>
         </w:rPr>
-        <w:t xml:space="preserve">    return distance[end[0]][end[1]], shortest_path</w:t>
-      </w:r>
+        <w:t xml:space="preserve">    return distance[end[0</w:t>
+      </w:r>
+      <w:proofErr w:type="gramStart"/>
+      <w:r>
+        <w:rPr>
+          <w:lang w:val="en-US"/>
+        </w:rPr>
+        <w:t>]][</w:t>
+      </w:r>
+      <w:proofErr w:type="gramEnd"/>
+      <w:r>
+        <w:rPr>
+          <w:lang w:val="en-US"/>
+        </w:rPr>
+        <w:t xml:space="preserve">end[1]], </w:t>
+      </w:r>
+      <w:proofErr w:type="spellStart"/>
+      <w:r>
+        <w:rPr>
+          <w:lang w:val="en-US"/>
+        </w:rPr>
+        <w:t>shortest_path</w:t>
+      </w:r>
+      <w:proofErr w:type="spellEnd"/>
     </w:p>
     <w:p>
       <w:pPr>
@@ -7710,25 +9173,13 @@
         <w:jc w:val="center"/>
       </w:pPr>
       <w:r>
-        <w:t xml:space="preserve">Рисунок </w:t>
-      </w:r>
-      <w:r>
-        <w:t>4</w:t>
-      </w:r>
-      <w:r>
-        <w:t xml:space="preserve"> – </w:t>
-      </w:r>
-      <w:r>
-        <w:t>Изменение карты</w:t>
+        <w:t>Рисунок 4 – Изменение карты</w:t>
       </w:r>
     </w:p>
     <w:p>
       <w:pPr>
         <w:pStyle w:val="aff4"/>
         <w:ind w:left="0"/>
-        <w:rPr>
-          <w:lang w:val="en-US"/>
-        </w:rPr>
       </w:pPr>
       <w:r>
         <w:t>Для того чтобы убрать маркеры, необходимо нажать СКМ (рис. 5), тогда на карте марке сотрется.</w:t>
@@ -7789,13 +9240,7 @@
         <w:jc w:val="center"/>
       </w:pPr>
       <w:r>
-        <w:t xml:space="preserve">Рисунок </w:t>
-      </w:r>
-      <w:r>
-        <w:t>5</w:t>
-      </w:r>
-      <w:r>
-        <w:t xml:space="preserve"> – Изменение карты</w:t>
+        <w:t>Рисунок 5 – Изменение карты</w:t>
       </w:r>
     </w:p>
     <w:p>
@@ -7820,7 +9265,7 @@
           <w:szCs w:val="28"/>
         </w:rPr>
       </w:pPr>
-      <w:bookmarkStart w:id="10" w:name="_Toc154336931"/>
+      <w:bookmarkStart w:id="11" w:name="_Toc154336931"/>
       <w:r>
         <w:rPr>
           <w:sz w:val="28"/>
@@ -7828,7 +9273,7 @@
         </w:rPr>
         <w:t>ЗАКЛЮЧЕНИЕ</w:t>
       </w:r>
-      <w:bookmarkEnd w:id="10"/>
+      <w:bookmarkEnd w:id="11"/>
     </w:p>
     <w:p>
       <w:r>
@@ -7897,12 +9342,21 @@
     </w:p>
     <w:p>
       <w:r>
-        <w:t>По итогу данной работы был разработан</w:t>
+        <w:t>По итогу данной работы был</w:t>
       </w:r>
       <w:r>
         <w:t>а</w:t>
       </w:r>
       <w:r>
+        <w:t xml:space="preserve"> разработан</w:t>
+      </w:r>
+      <w:r>
+        <w:t>а</w:t>
+      </w:r>
+      <w:r>
+        <w:t xml:space="preserve"> программа</w:t>
+      </w:r>
+      <w:r>
         <w:t xml:space="preserve"> </w:t>
       </w:r>
       <w:r>
@@ -7915,7 +9369,13 @@
         <w:t>B</w:t>
       </w:r>
       <w:r>
-        <w:t>*</w:t>
+        <w:t xml:space="preserve"> </w:t>
+      </w:r>
+      <w:r>
+        <w:rPr>
+          <w:lang w:val="en-US"/>
+        </w:rPr>
+        <w:t>STAR</w:t>
       </w:r>
       <w:r>
         <w:t>.</w:t>
@@ -7949,8 +9409,8 @@
           <w:lang w:eastAsia="ru-RU"/>
         </w:rPr>
       </w:pPr>
-      <w:bookmarkStart w:id="11" w:name="_Toc103508038"/>
-      <w:bookmarkStart w:id="12" w:name="_Toc154336932"/>
+      <w:bookmarkStart w:id="12" w:name="_Toc103508038"/>
+      <w:bookmarkStart w:id="13" w:name="_Toc154336932"/>
       <w:r>
         <w:rPr>
           <w:rFonts w:eastAsia="Times New Roman" w:cs="Arial"/>
@@ -7964,8 +9424,8 @@
         <w:lastRenderedPageBreak/>
         <w:t>Список использованных источников</w:t>
       </w:r>
-      <w:bookmarkEnd w:id="11"/>
       <w:bookmarkEnd w:id="12"/>
+      <w:bookmarkEnd w:id="13"/>
     </w:p>
     <w:p>
       <w:pPr>
@@ -7998,11 +9458,18 @@
         <w:rPr>
           <w:szCs w:val="28"/>
         </w:rPr>
-        <w:t>*</w:t>
+        <w:t xml:space="preserve"> </w:t>
       </w:r>
       <w:r>
         <w:rPr>
           <w:szCs w:val="28"/>
+          <w:lang w:val="en-US"/>
+        </w:rPr>
+        <w:t>STAR</w:t>
+      </w:r>
+      <w:r>
+        <w:rPr>
+          <w:szCs w:val="28"/>
         </w:rPr>
         <w:t xml:space="preserve"> [</w:t>
       </w:r>
@@ -8047,7 +9514,13 @@
         <w:rPr>
           <w:szCs w:val="28"/>
         </w:rPr>
-        <w:t>https://ru.wikipedia.org/wiki/%D0%90%D0%BB%D0%B3%D0%BE%D1%80%D0%B8%D1%82%D0%BC_%D0%BF%D0%BE%D0%B8%D1%81%D0%BA%D0%B0_B*</w:t>
+        <w:t>https://ru.wikipedia.org/wiki/%D0%90%D0%BB%D0%B3%D0%BE%D1%80%D0%B8%D1%82%D0%BC_%D0%BF%D0%BE%D0%B8%D1%81%D0%BA%D0%B0_</w:t>
+      </w:r>
+      <w:r>
+        <w:rPr>
+          <w:szCs w:val="28"/>
+        </w:rPr>
+        <w:t>B STAR</w:t>
       </w:r>
       <w:r>
         <w:rPr>
@@ -8124,6 +9597,7 @@
         </w:rPr>
         <w:t xml:space="preserve">Документация </w:t>
       </w:r>
+      <w:proofErr w:type="spellStart"/>
       <w:r>
         <w:rPr>
           <w:szCs w:val="28"/>
@@ -8131,6 +9605,7 @@
         </w:rPr>
         <w:t>PyGame</w:t>
       </w:r>
+      <w:proofErr w:type="spellEnd"/>
       <w:r>
         <w:rPr>
           <w:szCs w:val="28"/>
@@ -8154,13 +9629,7 @@
         <w:rPr>
           <w:szCs w:val="28"/>
         </w:rPr>
-        <w:t>https://python_course.readthedocs.io/projects/elementary/en/latest/lessons/18-pygame.html</w:t>
-      </w:r>
-      <w:r>
-        <w:rPr>
-          <w:szCs w:val="28"/>
-        </w:rPr>
-        <w:t xml:space="preserve"> </w:t>
+        <w:t xml:space="preserve">https://python_course.readthedocs.io/projects/elementary/en/latest/lessons/18-pygame.html </w:t>
       </w:r>
       <w:r>
         <w:rPr>
@@ -8208,8 +9677,6 @@
           <w:szCs w:val="28"/>
         </w:rPr>
       </w:pPr>
-      <w:bookmarkStart w:id="13" w:name="_GoBack"/>
-      <w:bookmarkEnd w:id="13"/>
     </w:p>
     <w:sectPr>
       <w:footerReference w:type="default" r:id="rId22"/>
@@ -8251,7 +9718,7 @@
 <w:ftr xmlns:wpc="http://schemas.microsoft.com/office/word/2010/wordprocessingCanvas" xmlns:cx="http://schemas.microsoft.com/office/drawing/2014/chartex" xmlns:mc="http://schemas.openxmlformats.org/markup-compatibility/2006" xmlns:o="urn:schemas-microsoft-com:office:office" xmlns:r="http://schemas.openxmlformats.org/officeDocument/2006/relationships" xmlns:m="http://schemas.openxmlformats.org/officeDocument/2006/math" xmlns:v="urn:schemas-microsoft-com:vml" xmlns:wp14="http://schemas.microsoft.com/office/word/2010/wordprocessingDrawing" xmlns:wp="http://schemas.openxmlformats.org/drawingml/2006/wordprocessingDrawing" xmlns:w10="urn:schemas-microsoft-com:office:word" xmlns:w="http://schemas.openxmlformats.org/wordprocessingml/2006/main" xmlns:w14="http://schemas.microsoft.com/office/word/2010/wordml" xmlns:w15="http://schemas.microsoft.com/office/word/2012/wordml" xmlns:w16se="http://schemas.microsoft.com/office/word/2015/wordml/symex" xmlns:wpg="http://schemas.microsoft.com/office/word/2010/wordprocessingGroup" xmlns:wpi="http://schemas.microsoft.com/office/word/2010/wordprocessingInk" xmlns:wne="http://schemas.microsoft.com/office/word/2006/wordml" xmlns:wps="http://schemas.microsoft.com/office/word/2010/wordprocessingShape" mc:Ignorable="w14 w15 w16se wp14">
   <w:sdt>
     <w:sdtPr>
-      <w:id w:val="113338336"/>
+      <w:id w:val="-729072411"/>
       <w:docPartObj>
         <w:docPartGallery w:val="Page Numbers (Bottom of Page)"/>
         <w:docPartUnique/>
@@ -8277,7 +9744,7 @@
 <w:ftr xmlns:wpc="http://schemas.microsoft.com/office/word/2010/wordprocessingCanvas" xmlns:cx="http://schemas.microsoft.com/office/drawing/2014/chartex" xmlns:mc="http://schemas.openxmlformats.org/markup-compatibility/2006" xmlns:o="urn:schemas-microsoft-com:office:office" xmlns:r="http://schemas.openxmlformats.org/officeDocument/2006/relationships" xmlns:m="http://schemas.openxmlformats.org/officeDocument/2006/math" xmlns:v="urn:schemas-microsoft-com:vml" xmlns:wp14="http://schemas.microsoft.com/office/word/2010/wordprocessingDrawing" xmlns:wp="http://schemas.openxmlformats.org/drawingml/2006/wordprocessingDrawing" xmlns:w10="urn:schemas-microsoft-com:office:word" xmlns:w="http://schemas.openxmlformats.org/wordprocessingml/2006/main" xmlns:w14="http://schemas.microsoft.com/office/word/2010/wordml" xmlns:w15="http://schemas.microsoft.com/office/word/2012/wordml" xmlns:w16se="http://schemas.microsoft.com/office/word/2015/wordml/symex" xmlns:wpg="http://schemas.microsoft.com/office/word/2010/wordprocessingGroup" xmlns:wpi="http://schemas.microsoft.com/office/word/2010/wordprocessingInk" xmlns:wne="http://schemas.microsoft.com/office/word/2006/wordml" xmlns:wps="http://schemas.microsoft.com/office/word/2010/wordprocessingShape" mc:Ignorable="w14 w15 w16se wp14">
   <w:sdt>
     <w:sdtPr>
-      <w:id w:val="-1517527888"/>
+      <w:id w:val="2130199426"/>
       <w:docPartObj>
         <w:docPartGallery w:val="Page Numbers (Bottom of Page)"/>
         <w:docPartUnique/>
@@ -8312,7 +9779,7 @@
       <w:rPr>
         <w:rStyle w:val="af0"/>
       </w:rPr>
-      <w:id w:val="-128242095"/>
+      <w:id w:val="656726074"/>
     </w:sdtPr>
     <w:sdtEndPr>
       <w:rPr>
@@ -13353,7 +14820,7 @@
 </file>
 
 <file path=customXml/itemProps1.xml><?xml version="1.0" encoding="utf-8"?>
-<ds:datastoreItem xmlns:ds="http://schemas.openxmlformats.org/officeDocument/2006/customXml" ds:itemID="{F264B2AC-0B5B-4F93-BD46-A3C03E9372B6}">
+<ds:datastoreItem xmlns:ds="http://schemas.openxmlformats.org/officeDocument/2006/customXml" ds:itemID="{6AE0C7AD-4CFC-4BD2-8671-54656469BF50}">
   <ds:schemaRefs>
     <ds:schemaRef ds:uri="http://schemas.openxmlformats.org/officeDocument/2006/bibliography"/>
   </ds:schemaRefs>

</xml_diff>